<commit_message>
lab 4 done for now
</commit_message>
<xml_diff>
--- a/Report templates/TBMI26_Reinforcement_Report.docx
+++ b/Report templates/TBMI26_Reinforcement_Report.docx
@@ -9,6 +9,8 @@
           <w:lang w:val="en-US"/>
         </w:rPr>
       </w:pPr>
+      <w:bookmarkStart w:id="0" w:name="_Hlk66279865"/>
+      <w:bookmarkEnd w:id="0"/>
       <w:r>
         <w:rPr>
           <w:lang w:val="en-US"/>
@@ -427,27 +429,7 @@
           <w:shd w:val="clear" w:color="auto" w:fill="F8F8F8"/>
           <w:lang w:val="en-US"/>
         </w:rPr>
-        <w:t>T</w:t>
-      </w:r>
-      <w:r>
-        <w:rPr>
-          <w:rFonts w:ascii="Arial" w:hAnsi="Arial" w:cs="Arial"/>
-          <w:sz w:val="20"/>
-          <w:szCs w:val="20"/>
-          <w:shd w:val="clear" w:color="auto" w:fill="F8F8F8"/>
-          <w:lang w:val="en-US"/>
-        </w:rPr>
-        <w:t xml:space="preserve">he V-function describes the </w:t>
-      </w:r>
-      <w:r>
-        <w:rPr>
-          <w:rFonts w:ascii="Arial" w:hAnsi="Arial" w:cs="Arial"/>
-          <w:sz w:val="20"/>
-          <w:szCs w:val="20"/>
-          <w:shd w:val="clear" w:color="auto" w:fill="F8F8F8"/>
-          <w:lang w:val="en-US"/>
-        </w:rPr>
-        <w:t xml:space="preserve">expected reward when being in an </w:t>
+        <w:t xml:space="preserve">The V-function describes the expected reward when being in an </w:t>
       </w:r>
       <w:r>
         <w:rPr>
@@ -492,7 +474,7 @@
         </m:r>
         <m:r>
           <w:rPr>
-            <w:rFonts w:ascii="Cambria Math" w:hAnsi="Cambria Math" w:cs="Calibri"/>
+            <w:rFonts w:ascii="Cambria Math" w:hAnsi="Cambria Math" w:cs="Arial"/>
             <w:lang w:val="en-US"/>
           </w:rPr>
           <m:t>&lt;γ&lt;1</m:t>
@@ -954,14 +936,14 @@
       <w:pPr>
         <w:pStyle w:val="Liststycke"/>
         <w:rPr>
-          <w:rFonts w:ascii="Cambria Math" w:hAnsi="Cambria Math" w:cs="Cambria Math"/>
-          <w:bCs/>
-          <w:lang w:val="en-US"/>
-        </w:rPr>
-      </w:pPr>
-      <w:r>
-        <w:rPr>
-          <w:rFonts w:ascii="Cambria Math" w:hAnsi="Cambria Math" w:cs="Cambria Math"/>
+          <w:rFonts w:ascii="Arial" w:hAnsi="Arial" w:cs="Arial"/>
+          <w:bCs/>
+          <w:lang w:val="en-US"/>
+        </w:rPr>
+      </w:pPr>
+      <w:r>
+        <w:rPr>
+          <w:rFonts w:ascii="Arial" w:hAnsi="Arial" w:cs="Arial"/>
           <w:bCs/>
           <w:lang w:val="en-US"/>
         </w:rPr>
@@ -969,7 +951,7 @@
       </w:r>
       <w:r>
         <w:rPr>
-          <w:rFonts w:ascii="Cambria Math" w:hAnsi="Cambria Math" w:cs="Cambria Math"/>
+          <w:rFonts w:ascii="Arial" w:hAnsi="Arial" w:cs="Arial"/>
           <w:bCs/>
           <w:lang w:val="en-US"/>
         </w:rPr>
@@ -977,7 +959,7 @@
       </w:r>
       <w:r>
         <w:rPr>
-          <w:rFonts w:ascii="Cambria Math" w:hAnsi="Cambria Math" w:cs="Cambria Math"/>
+          <w:rFonts w:ascii="Arial" w:hAnsi="Arial" w:cs="Arial"/>
           <w:bCs/>
           <w:lang w:val="en-US"/>
         </w:rPr>
@@ -985,7 +967,7 @@
       </w:r>
       <w:r>
         <w:rPr>
-          <w:rFonts w:ascii="Cambria Math" w:hAnsi="Cambria Math" w:cs="Cambria Math"/>
+          <w:rFonts w:ascii="Arial" w:hAnsi="Arial" w:cs="Arial"/>
           <w:bCs/>
           <w:lang w:val="en-US"/>
         </w:rPr>
@@ -993,7 +975,7 @@
       </w:r>
       <w:r>
         <w:rPr>
-          <w:rFonts w:ascii="Cambria Math" w:hAnsi="Cambria Math" w:cs="Cambria Math"/>
+          <w:rFonts w:ascii="Arial" w:hAnsi="Arial" w:cs="Arial"/>
           <w:bCs/>
           <w:lang w:val="en-US"/>
         </w:rPr>
@@ -1001,7 +983,7 @@
       </w:r>
       <w:r>
         <w:rPr>
-          <w:rFonts w:ascii="Cambria Math" w:hAnsi="Cambria Math" w:cs="Cambria Math"/>
+          <w:rFonts w:ascii="Arial" w:hAnsi="Arial" w:cs="Arial"/>
           <w:bCs/>
           <w:lang w:val="en-US"/>
         </w:rPr>
@@ -1009,7 +991,7 @@
       </w:r>
       <w:r>
         <w:rPr>
-          <w:rFonts w:ascii="Cambria Math" w:hAnsi="Cambria Math" w:cs="Cambria Math"/>
+          <w:rFonts w:ascii="Arial" w:hAnsi="Arial" w:cs="Arial"/>
           <w:bCs/>
           <w:lang w:val="en-US"/>
         </w:rPr>
@@ -1020,21 +1002,21 @@
       <w:pPr>
         <w:pStyle w:val="Liststycke"/>
         <w:rPr>
-          <w:rFonts w:ascii="Cambria Math" w:hAnsi="Cambria Math" w:cs="Cambria Math"/>
-          <w:bCs/>
-          <w:lang w:val="en-US"/>
-        </w:rPr>
-      </w:pPr>
-      <w:r>
-        <w:rPr>
-          <w:rFonts w:ascii="Cambria Math" w:hAnsi="Cambria Math" w:cs="Cambria Math"/>
+          <w:rFonts w:ascii="Arial" w:hAnsi="Arial" w:cs="Arial"/>
+          <w:bCs/>
+          <w:lang w:val="en-US"/>
+        </w:rPr>
+      </w:pPr>
+      <w:r>
+        <w:rPr>
+          <w:rFonts w:ascii="Arial" w:hAnsi="Arial" w:cs="Arial"/>
           <w:bCs/>
         </w:rPr>
         <w:t>η</w:t>
       </w:r>
       <w:r>
         <w:rPr>
-          <w:rFonts w:ascii="Cambria Math" w:hAnsi="Cambria Math" w:cs="Cambria Math"/>
+          <w:rFonts w:ascii="Arial" w:hAnsi="Arial" w:cs="Arial"/>
           <w:bCs/>
           <w:lang w:val="en-US"/>
         </w:rPr>
@@ -1056,7 +1038,7 @@
             <m:sty m:val="p"/>
           </m:rPr>
           <w:rPr>
-            <w:rFonts w:ascii="Cambria Math" w:hAnsi="Cambria Math" w:cs="Cambria Math"/>
+            <w:rFonts w:ascii="Cambria Math" w:hAnsi="Cambria Math" w:cs="Arial"/>
           </w:rPr>
           <m:t>η</m:t>
         </m:r>
@@ -1072,7 +1054,7 @@
         </m:r>
         <m:r>
           <w:rPr>
-            <w:rFonts w:ascii="Cambria Math" w:hAnsi="Cambria Math" w:cs="Calibri"/>
+            <w:rFonts w:ascii="Cambria Math" w:hAnsi="Cambria Math" w:cs="Arial"/>
             <w:lang w:val="en-US"/>
           </w:rPr>
           <m:t>1</m:t>
@@ -1080,7 +1062,7 @@
       </m:oMath>
       <w:r>
         <w:rPr>
-          <w:rFonts w:ascii="Cambria Math" w:hAnsi="Cambria Math" w:cs="Cambria Math"/>
+          <w:rFonts w:ascii="Arial" w:hAnsi="Arial" w:cs="Arial"/>
           <w:bCs/>
           <w:lang w:val="en-US"/>
         </w:rPr>
@@ -1088,14 +1070,14 @@
       </w:r>
       <w:r>
         <w:rPr>
-          <w:rFonts w:ascii="Cambria Math" w:hAnsi="Cambria Math" w:cs="Cambria Math"/>
+          <w:rFonts w:ascii="Arial" w:hAnsi="Arial" w:cs="Arial"/>
           <w:bCs/>
         </w:rPr>
         <w:t>η</w:t>
       </w:r>
       <w:r>
         <w:rPr>
-          <w:rFonts w:ascii="Cambria Math" w:hAnsi="Cambria Math" w:cs="Cambria Math"/>
+          <w:rFonts w:ascii="Arial" w:hAnsi="Arial" w:cs="Arial"/>
           <w:bCs/>
           <w:lang w:val="en-US"/>
         </w:rPr>
@@ -1103,14 +1085,14 @@
       </w:r>
       <w:r>
         <w:rPr>
-          <w:rFonts w:ascii="Cambria Math" w:hAnsi="Cambria Math" w:cs="Cambria Math"/>
+          <w:rFonts w:ascii="Arial" w:hAnsi="Arial" w:cs="Arial"/>
           <w:bCs/>
         </w:rPr>
         <w:t>η</w:t>
       </w:r>
       <w:r>
         <w:rPr>
-          <w:rFonts w:ascii="Cambria Math" w:hAnsi="Cambria Math" w:cs="Cambria Math"/>
+          <w:rFonts w:ascii="Arial" w:hAnsi="Arial" w:cs="Arial"/>
           <w:bCs/>
           <w:lang w:val="en-US"/>
         </w:rPr>
@@ -1865,66 +1847,90 @@
       <w:pPr>
         <w:pStyle w:val="Liststycke"/>
         <w:rPr>
-          <w:rFonts w:cs="Calibri"/>
-          <w:bCs/>
-          <w:lang w:val="en-US"/>
-        </w:rPr>
-      </w:pPr>
-      <w:r>
-        <w:rPr>
-          <w:rFonts w:cs="Calibri"/>
-          <w:bCs/>
-          <w:lang w:val="en-US"/>
-        </w:rPr>
-        <w:t xml:space="preserve">The </w:t>
-      </w:r>
-      <w:r>
-        <w:rPr>
-          <w:rFonts w:cs="Calibri"/>
-          <w:bCs/>
-          <w:lang w:val="en-US"/>
-        </w:rPr>
-        <w:t>Q</w:t>
-      </w:r>
-      <w:r>
-        <w:rPr>
-          <w:rFonts w:cs="Calibri"/>
-          <w:bCs/>
-          <w:lang w:val="en-US"/>
-        </w:rPr>
-        <w:t>-matrix is a is a (</w:t>
+          <w:rFonts w:ascii="Arial" w:hAnsi="Arial" w:cs="Arial"/>
+          <w:bCs/>
+          <w:lang w:val="en-US"/>
+        </w:rPr>
+      </w:pPr>
+      <w:r>
+        <w:rPr>
+          <w:rFonts w:ascii="Arial" w:hAnsi="Arial" w:cs="Arial"/>
+          <w:bCs/>
+          <w:lang w:val="en-US"/>
+        </w:rPr>
+        <w:t xml:space="preserve">The Q-matrix is a </w:t>
+      </w:r>
+      <w:r>
+        <w:rPr>
+          <w:rFonts w:ascii="Arial" w:hAnsi="Arial" w:cs="Arial"/>
+          <w:bCs/>
+          <w:lang w:val="en-US"/>
+        </w:rPr>
+        <w:t>(10,15,4)</w:t>
+      </w:r>
+      <w:r>
+        <w:rPr>
+          <w:rFonts w:ascii="Arial" w:hAnsi="Arial" w:cs="Arial"/>
+          <w:bCs/>
+          <w:lang w:val="en-US"/>
+        </w:rPr>
+        <w:t>-matrix</w:t>
+      </w:r>
+      <w:r>
+        <w:rPr>
+          <w:rFonts w:ascii="Arial" w:hAnsi="Arial" w:cs="Arial"/>
+          <w:bCs/>
+          <w:lang w:val="en-US"/>
+        </w:rPr>
+        <w:t xml:space="preserve">, </w:t>
+      </w:r>
+      <w:r>
+        <w:rPr>
+          <w:rFonts w:ascii="Arial" w:hAnsi="Arial" w:cs="Arial"/>
+          <w:bCs/>
+          <w:lang w:val="en-US"/>
+        </w:rPr>
+        <w:t>(</w:t>
       </w:r>
       <w:proofErr w:type="spellStart"/>
       <w:r>
         <w:rPr>
-          <w:rFonts w:cs="Calibri"/>
-          <w:bCs/>
-          <w:lang w:val="en-US"/>
-        </w:rPr>
-        <w:t>x,y,actions</w:t>
+          <w:rFonts w:ascii="Arial" w:hAnsi="Arial" w:cs="Arial"/>
+          <w:bCs/>
+          <w:lang w:val="en-US"/>
+        </w:rPr>
+        <w:t>y,x,actions</w:t>
       </w:r>
       <w:proofErr w:type="spellEnd"/>
       <w:r>
         <w:rPr>
-          <w:rFonts w:cs="Calibri"/>
-          <w:bCs/>
-          <w:lang w:val="en-US"/>
-        </w:rPr>
-        <w:t>)-matrix. It is initialized with uniformly distributed random numbers and updated using the update function above.</w:t>
+          <w:rFonts w:ascii="Arial" w:hAnsi="Arial" w:cs="Arial"/>
+          <w:bCs/>
+          <w:lang w:val="en-US"/>
+        </w:rPr>
+        <w:t>)</w:t>
+      </w:r>
+      <w:r>
+        <w:rPr>
+          <w:rFonts w:ascii="Arial" w:hAnsi="Arial" w:cs="Arial"/>
+          <w:bCs/>
+          <w:lang w:val="en-US"/>
+        </w:rPr>
+        <w:t>. It is initialized with uniformly distributed random numbers and updated using the update function above.</w:t>
       </w:r>
     </w:p>
     <w:p>
       <w:pPr>
         <w:pStyle w:val="Liststycke"/>
         <w:rPr>
-          <w:rFonts w:cs="Calibri"/>
-          <w:bCs/>
-          <w:lang w:val="en-US"/>
-        </w:rPr>
-      </w:pPr>
-      <w:r>
-        <w:rPr>
-          <w:rFonts w:cs="Calibri"/>
+          <w:rFonts w:ascii="Arial" w:hAnsi="Arial" w:cs="Arial"/>
+          <w:bCs/>
+          <w:lang w:val="en-US"/>
+        </w:rPr>
+      </w:pPr>
+      <w:r>
+        <w:rPr>
+          <w:rFonts w:ascii="Arial" w:hAnsi="Arial" w:cs="Arial"/>
           <w:bCs/>
           <w:lang w:val="en-US"/>
         </w:rPr>
@@ -1933,15 +1939,39 @@
       <w:proofErr w:type="spellStart"/>
       <w:r>
         <w:rPr>
-          <w:rFonts w:cs="Calibri"/>
-          <w:bCs/>
-          <w:lang w:val="en-US"/>
-        </w:rPr>
-        <w:t>x,y,action</w:t>
-      </w:r>
-      <w:r>
-        <w:rPr>
-          <w:rFonts w:cs="Calibri"/>
+          <w:rFonts w:ascii="Arial" w:hAnsi="Arial" w:cs="Arial"/>
+          <w:bCs/>
+          <w:lang w:val="en-US"/>
+        </w:rPr>
+        <w:t>y</w:t>
+      </w:r>
+      <w:r>
+        <w:rPr>
+          <w:rFonts w:ascii="Arial" w:hAnsi="Arial" w:cs="Arial"/>
+          <w:bCs/>
+          <w:lang w:val="en-US"/>
+        </w:rPr>
+        <w:t>,</w:t>
+      </w:r>
+      <w:r>
+        <w:rPr>
+          <w:rFonts w:ascii="Arial" w:hAnsi="Arial" w:cs="Arial"/>
+          <w:bCs/>
+          <w:lang w:val="en-US"/>
+        </w:rPr>
+        <w:t>x</w:t>
+      </w:r>
+      <w:r>
+        <w:rPr>
+          <w:rFonts w:ascii="Arial" w:hAnsi="Arial" w:cs="Arial"/>
+          <w:bCs/>
+          <w:lang w:val="en-US"/>
+        </w:rPr>
+        <w:t>,action</w:t>
+      </w:r>
+      <w:r>
+        <w:rPr>
+          <w:rFonts w:ascii="Arial" w:hAnsi="Arial" w:cs="Arial"/>
           <w:bCs/>
           <w:vertAlign w:val="subscript"/>
           <w:lang w:val="en-US"/>
@@ -1951,11 +1981,54 @@
       <w:proofErr w:type="spellEnd"/>
       <w:r>
         <w:rPr>
-          <w:rFonts w:cs="Calibri"/>
-          <w:bCs/>
-          <w:lang w:val="en-US"/>
-        </w:rPr>
-        <w:t xml:space="preserve">)-matrix (j = 1,2,3,4) is limited in the direction of the action by an infinitely negative reward. So for the up-action the Q-matrix top row is negatively infinite, meaning there is no possibility to learn to choose the up-action at these positions. </w:t>
+          <w:rFonts w:ascii="Arial" w:hAnsi="Arial" w:cs="Arial"/>
+          <w:bCs/>
+          <w:lang w:val="en-US"/>
+        </w:rPr>
+        <w:t xml:space="preserve">)-matrix (j = 1,2,3,4) is limited in the direction of </w:t>
+      </w:r>
+      <w:proofErr w:type="spellStart"/>
+      <w:r>
+        <w:rPr>
+          <w:rFonts w:ascii="Arial" w:hAnsi="Arial" w:cs="Arial"/>
+          <w:bCs/>
+          <w:lang w:val="en-US"/>
+        </w:rPr>
+        <w:t>action</w:t>
+      </w:r>
+      <w:r>
+        <w:rPr>
+          <w:rFonts w:ascii="Arial" w:hAnsi="Arial" w:cs="Arial"/>
+          <w:bCs/>
+          <w:vertAlign w:val="subscript"/>
+          <w:lang w:val="en-US"/>
+        </w:rPr>
+        <w:t>j</w:t>
+      </w:r>
+      <w:proofErr w:type="spellEnd"/>
+      <w:r>
+        <w:rPr>
+          <w:rFonts w:ascii="Arial" w:hAnsi="Arial" w:cs="Arial"/>
+          <w:bCs/>
+          <w:lang w:val="en-US"/>
+        </w:rPr>
+        <w:t xml:space="preserve"> by an infinitely negative reward. </w:t>
+      </w:r>
+      <w:r>
+        <w:rPr>
+          <w:rFonts w:ascii="Arial" w:hAnsi="Arial" w:cs="Arial"/>
+          <w:bCs/>
+          <w:lang w:val="en-US"/>
+        </w:rPr>
+        <w:t>F</w:t>
+      </w:r>
+      <w:r>
+        <w:rPr>
+          <w:rFonts w:ascii="Arial" w:hAnsi="Arial" w:cs="Arial"/>
+          <w:bCs/>
+          <w:lang w:val="en-US"/>
+        </w:rPr>
+        <w:t xml:space="preserve">or the up-action the Q-matrix top row is negatively infinite, meaning there is no possibility to learn to choose the up-action at these positions. </w:t>
       </w:r>
     </w:p>
     <w:p>
@@ -1972,15 +2045,14 @@
       <w:pPr>
         <w:pStyle w:val="Liststycke"/>
         <w:rPr>
-          <w:rFonts w:cs="Calibri"/>
-          <w:bCs/>
-          <w:vertAlign w:val="subscript"/>
-          <w:lang w:val="en-US"/>
-        </w:rPr>
-      </w:pPr>
-      <w:r>
-        <w:rPr>
-          <w:rFonts w:cs="Calibri"/>
+          <w:rFonts w:ascii="Arial" w:hAnsi="Arial" w:cs="Arial"/>
+          <w:bCs/>
+          <w:lang w:val="en-US"/>
+        </w:rPr>
+      </w:pPr>
+      <w:r>
+        <w:rPr>
+          <w:rFonts w:ascii="Arial" w:hAnsi="Arial" w:cs="Arial"/>
           <w:bCs/>
           <w:lang w:val="en-US"/>
         </w:rPr>
@@ -1992,7 +2064,7 @@
           <m:funcPr>
             <m:ctrlPr>
               <w:rPr>
-                <w:rFonts w:ascii="Cambria Math" w:hAnsi="Cambria Math" w:cs="Calibri"/>
+                <w:rFonts w:ascii="Cambria Math" w:hAnsi="Cambria Math" w:cs="Arial"/>
                 <w:bCs/>
                 <w:i/>
                 <w:lang w:val="en-US"/>
@@ -2004,7 +2076,7 @@
               <m:limLowPr>
                 <m:ctrlPr>
                   <w:rPr>
-                    <w:rFonts w:ascii="Cambria Math" w:hAnsi="Cambria Math" w:cs="Calibri"/>
+                    <w:rFonts w:ascii="Cambria Math" w:hAnsi="Cambria Math" w:cs="Arial"/>
                     <w:bCs/>
                     <w:i/>
                     <w:lang w:val="en-US"/>
@@ -2017,14 +2089,14 @@
                     <m:sty m:val="p"/>
                   </m:rPr>
                   <w:rPr>
-                    <w:rFonts w:ascii="Cambria Math" w:hAnsi="Cambria Math" w:cs="Calibri"/>
+                    <w:rFonts w:ascii="Cambria Math" w:hAnsi="Cambria Math" w:cs="Arial"/>
                     <w:lang w:val="en-US"/>
                   </w:rPr>
                   <m:t>max</m:t>
                 </m:r>
                 <m:ctrlPr>
                   <w:rPr>
-                    <w:rFonts w:ascii="Cambria Math" w:hAnsi="Cambria Math" w:cs="Calibri"/>
+                    <w:rFonts w:ascii="Cambria Math" w:hAnsi="Cambria Math" w:cs="Arial"/>
                     <w:bCs/>
                     <w:lang w:val="en-US"/>
                   </w:rPr>
@@ -2033,14 +2105,14 @@
               <m:lim>
                 <m:r>
                   <w:rPr>
-                    <w:rFonts w:ascii="Cambria Math" w:hAnsi="Cambria Math" w:cs="Calibri"/>
+                    <w:rFonts w:ascii="Cambria Math" w:hAnsi="Cambria Math" w:cs="Arial"/>
                     <w:lang w:val="en-US"/>
                   </w:rPr>
                   <m:t>a</m:t>
                 </m:r>
                 <m:ctrlPr>
                   <w:rPr>
-                    <w:rFonts w:ascii="Cambria Math" w:hAnsi="Cambria Math" w:cs="Calibri"/>
+                    <w:rFonts w:ascii="Cambria Math" w:hAnsi="Cambria Math" w:cs="Arial"/>
                     <w:bCs/>
                     <w:lang w:val="en-US"/>
                   </w:rPr>
@@ -2051,7 +2123,7 @@
           <m:e>
             <m:r>
               <w:rPr>
-                <w:rFonts w:ascii="Cambria Math" w:hAnsi="Cambria Math" w:cs="Calibri"/>
+                <w:rFonts w:ascii="Cambria Math" w:hAnsi="Cambria Math" w:cs="Arial"/>
                 <w:lang w:val="en-US"/>
               </w:rPr>
               <m:t>Q(</m:t>
@@ -2060,7 +2132,7 @@
               <m:sSubPr>
                 <m:ctrlPr>
                   <w:rPr>
-                    <w:rFonts w:ascii="Cambria Math" w:hAnsi="Cambria Math" w:cs="Calibri"/>
+                    <w:rFonts w:ascii="Cambria Math" w:hAnsi="Cambria Math" w:cs="Arial"/>
                     <w:bCs/>
                     <w:i/>
                     <w:lang w:val="en-US"/>
@@ -2070,7 +2142,7 @@
               <m:e>
                 <m:r>
                   <w:rPr>
-                    <w:rFonts w:ascii="Cambria Math" w:hAnsi="Cambria Math" w:cs="Calibri"/>
+                    <w:rFonts w:ascii="Cambria Math" w:hAnsi="Cambria Math" w:cs="Arial"/>
                     <w:lang w:val="en-US"/>
                   </w:rPr>
                   <m:t>s</m:t>
@@ -2079,7 +2151,7 @@
               <m:sub>
                 <m:r>
                   <w:rPr>
-                    <w:rFonts w:ascii="Cambria Math" w:hAnsi="Cambria Math" w:cs="Calibri"/>
+                    <w:rFonts w:ascii="Cambria Math" w:hAnsi="Cambria Math" w:cs="Arial"/>
                     <w:lang w:val="en-US"/>
                   </w:rPr>
                   <m:t>k</m:t>
@@ -2088,7 +2160,7 @@
             </m:sSub>
             <m:r>
               <w:rPr>
-                <w:rFonts w:ascii="Cambria Math" w:hAnsi="Cambria Math" w:cs="Calibri"/>
+                <w:rFonts w:ascii="Cambria Math" w:hAnsi="Cambria Math" w:cs="Arial"/>
                 <w:lang w:val="en-US"/>
               </w:rPr>
               <m:t>,</m:t>
@@ -2097,7 +2169,7 @@
               <m:sSubPr>
                 <m:ctrlPr>
                   <w:rPr>
-                    <w:rFonts w:ascii="Cambria Math" w:hAnsi="Cambria Math" w:cs="Calibri"/>
+                    <w:rFonts w:ascii="Cambria Math" w:hAnsi="Cambria Math" w:cs="Arial"/>
                     <w:bCs/>
                     <w:i/>
                     <w:lang w:val="en-US"/>
@@ -2107,7 +2179,7 @@
               <m:e>
                 <m:r>
                   <w:rPr>
-                    <w:rFonts w:ascii="Cambria Math" w:hAnsi="Cambria Math" w:cs="Calibri"/>
+                    <w:rFonts w:ascii="Cambria Math" w:hAnsi="Cambria Math" w:cs="Arial"/>
                     <w:lang w:val="en-US"/>
                   </w:rPr>
                   <m:t>a</m:t>
@@ -2116,7 +2188,7 @@
               <m:sub>
                 <m:r>
                   <w:rPr>
-                    <w:rFonts w:ascii="Cambria Math" w:hAnsi="Cambria Math" w:cs="Calibri"/>
+                    <w:rFonts w:ascii="Cambria Math" w:hAnsi="Cambria Math" w:cs="Arial"/>
                     <w:lang w:val="en-US"/>
                   </w:rPr>
                   <m:t>j</m:t>
@@ -2125,7 +2197,7 @@
             </m:sSub>
             <m:r>
               <w:rPr>
-                <w:rFonts w:ascii="Cambria Math" w:hAnsi="Cambria Math" w:cs="Calibri"/>
+                <w:rFonts w:ascii="Cambria Math" w:hAnsi="Cambria Math" w:cs="Arial"/>
                 <w:lang w:val="en-US"/>
               </w:rPr>
               <m:t>)</m:t>
@@ -2135,20 +2207,47 @@
       </m:oMath>
       <w:r>
         <w:rPr>
-          <w:rFonts w:cs="Calibri"/>
-          <w:bCs/>
-          <w:lang w:val="en-US"/>
-        </w:rPr>
-        <w:t xml:space="preserve"> for a given state s</w:t>
-      </w:r>
-      <w:r>
-        <w:rPr>
-          <w:rFonts w:cs="Calibri"/>
+          <w:rFonts w:ascii="Arial" w:hAnsi="Arial" w:cs="Arial"/>
+          <w:bCs/>
+          <w:lang w:val="en-US"/>
+        </w:rPr>
+        <w:t xml:space="preserve"> for a given state </w:t>
+      </w:r>
+      <w:proofErr w:type="spellStart"/>
+      <w:r>
+        <w:rPr>
+          <w:rFonts w:ascii="Arial" w:hAnsi="Arial" w:cs="Arial"/>
+          <w:bCs/>
+          <w:lang w:val="en-US"/>
+        </w:rPr>
+        <w:t>s</w:t>
+      </w:r>
+      <w:r>
+        <w:rPr>
+          <w:rFonts w:ascii="Arial" w:hAnsi="Arial" w:cs="Arial"/>
           <w:bCs/>
           <w:vertAlign w:val="subscript"/>
           <w:lang w:val="en-US"/>
         </w:rPr>
-        <w:t>k.</w:t>
+        <w:t>k</w:t>
+      </w:r>
+      <w:proofErr w:type="spellEnd"/>
+      <w:r>
+        <w:rPr>
+          <w:rFonts w:ascii="Arial" w:hAnsi="Arial" w:cs="Arial"/>
+          <w:bCs/>
+          <w:vertAlign w:val="subscript"/>
+          <w:lang w:val="en-US"/>
+        </w:rPr>
+        <w:t xml:space="preserve"> </w:t>
+      </w:r>
+      <w:r>
+        <w:rPr>
+          <w:rFonts w:ascii="Arial" w:hAnsi="Arial" w:cs="Arial"/>
+          <w:bCs/>
+          <w:lang w:val="en-US"/>
+        </w:rPr>
+        <w:t>to find its way towards the goal.</w:t>
       </w:r>
     </w:p>
     <w:p>
@@ -2236,14 +2335,14 @@
       <w:pPr>
         <w:ind w:left="720"/>
         <w:rPr>
-          <w:rFonts w:cs="Calibri"/>
-          <w:bCs/>
-          <w:lang w:val="en-US"/>
-        </w:rPr>
-      </w:pPr>
-      <w:r>
-        <w:rPr>
-          <w:rFonts w:cs="Calibri"/>
+          <w:rFonts w:ascii="Arial" w:hAnsi="Arial" w:cs="Arial"/>
+          <w:bCs/>
+          <w:lang w:val="en-US"/>
+        </w:rPr>
+      </w:pPr>
+      <w:r>
+        <w:rPr>
+          <w:rFonts w:ascii="Arial" w:hAnsi="Arial" w:cs="Arial"/>
           <w:bCs/>
           <w:lang w:val="en-US"/>
         </w:rPr>
@@ -2251,7 +2350,7 @@
       </w:r>
       <w:r>
         <w:rPr>
-          <w:rFonts w:cs="Calibri"/>
+          <w:rFonts w:ascii="Arial" w:hAnsi="Arial" w:cs="Arial"/>
           <w:bCs/>
           <w:lang w:val="en-US"/>
         </w:rPr>
@@ -2262,22 +2361,38 @@
       <w:pPr>
         <w:ind w:left="720"/>
         <w:rPr>
-          <w:rFonts w:cs="Calibri"/>
-          <w:bCs/>
-          <w:lang w:val="en-US"/>
-        </w:rPr>
-      </w:pPr>
-      <w:r>
-        <w:rPr>
-          <w:rFonts w:cs="Calibri"/>
-          <w:bCs/>
-          <w:lang w:val="en-US"/>
-        </w:rPr>
-        <w:t>To solve this world it</w:t>
-      </w:r>
-      <w:r>
-        <w:rPr>
-          <w:rFonts w:cs="Calibri"/>
+          <w:rFonts w:ascii="Arial" w:hAnsi="Arial" w:cs="Arial"/>
+          <w:bCs/>
+          <w:lang w:val="en-US"/>
+        </w:rPr>
+      </w:pPr>
+      <w:r>
+        <w:rPr>
+          <w:rFonts w:ascii="Arial" w:hAnsi="Arial" w:cs="Arial"/>
+          <w:bCs/>
+          <w:lang w:val="en-US"/>
+        </w:rPr>
+        <w:t xml:space="preserve">To solve this </w:t>
+      </w:r>
+      <w:r>
+        <w:rPr>
+          <w:rFonts w:ascii="Arial" w:hAnsi="Arial" w:cs="Arial"/>
+          <w:bCs/>
+          <w:lang w:val="en-US"/>
+        </w:rPr>
+        <w:t>world,</w:t>
+      </w:r>
+      <w:r>
+        <w:rPr>
+          <w:rFonts w:ascii="Arial" w:hAnsi="Arial" w:cs="Arial"/>
+          <w:bCs/>
+          <w:lang w:val="en-US"/>
+        </w:rPr>
+        <w:t xml:space="preserve"> it</w:t>
+      </w:r>
+      <w:r>
+        <w:rPr>
+          <w:rFonts w:ascii="Arial" w:hAnsi="Arial" w:cs="Arial"/>
           <w:bCs/>
           <w:lang w:val="en-US"/>
         </w:rPr>
@@ -2285,7 +2400,7 @@
       </w:r>
       <w:r>
         <w:rPr>
-          <w:rFonts w:cs="Calibri"/>
+          <w:rFonts w:ascii="Arial" w:hAnsi="Arial" w:cs="Arial"/>
           <w:bCs/>
           <w:lang w:val="en-US"/>
         </w:rPr>
@@ -2297,14 +2412,14 @@
             <m:sty m:val="p"/>
           </m:rPr>
           <w:rPr>
-            <w:rFonts w:ascii="Cambria Math" w:hAnsi="Cambria Math" w:cs="Cambria Math"/>
+            <w:rFonts w:ascii="Cambria Math" w:hAnsi="Cambria Math" w:cs="Arial"/>
           </w:rPr>
           <m:t>η</m:t>
         </m:r>
       </m:oMath>
       <w:r>
         <w:rPr>
-          <w:rFonts w:cs="Calibri"/>
+          <w:rFonts w:ascii="Arial" w:hAnsi="Arial" w:cs="Arial"/>
           <w:bCs/>
           <w:lang w:val="en-US"/>
         </w:rPr>
@@ -2312,7 +2427,7 @@
       </w:r>
       <w:r>
         <w:rPr>
-          <w:rFonts w:cs="Calibri"/>
+          <w:rFonts w:ascii="Arial" w:hAnsi="Arial" w:cs="Arial"/>
           <w:bCs/>
           <w:lang w:val="en-US"/>
         </w:rPr>
@@ -2320,19 +2435,11 @@
       </w:r>
       <w:r>
         <w:rPr>
-          <w:rFonts w:cs="Calibri"/>
-          <w:bCs/>
-          <w:lang w:val="en-US"/>
-        </w:rPr>
-        <w:t xml:space="preserve"> of e</w:t>
-      </w:r>
-      <w:r>
-        <w:rPr>
-          <w:rFonts w:cs="Calibri"/>
-          <w:bCs/>
-          <w:lang w:val="en-US"/>
-        </w:rPr>
-        <w:t>pisodes needed.</w:t>
+          <w:rFonts w:ascii="Arial" w:hAnsi="Arial" w:cs="Arial"/>
+          <w:bCs/>
+          <w:lang w:val="en-US"/>
+        </w:rPr>
+        <w:t xml:space="preserve"> of episodes needed.</w:t>
       </w:r>
     </w:p>
     <w:p>
@@ -2505,14 +2612,14 @@
           <w:p>
             <w:pPr>
               <w:rPr>
-                <w:rFonts w:cs="Calibri"/>
+                <w:rFonts w:ascii="Arial" w:hAnsi="Arial" w:cs="Arial"/>
                 <w:bCs/>
                 <w:lang w:val="en-US"/>
               </w:rPr>
             </w:pPr>
             <w:r>
               <w:rPr>
-                <w:rFonts w:cs="Calibri"/>
+                <w:rFonts w:ascii="Arial" w:hAnsi="Arial" w:cs="Arial"/>
                 <w:bCs/>
                 <w:lang w:val="en-US"/>
               </w:rPr>
@@ -2527,14 +2634,14 @@
           <w:p>
             <w:pPr>
               <w:rPr>
-                <w:rFonts w:cs="Calibri"/>
+                <w:rFonts w:ascii="Arial" w:hAnsi="Arial" w:cs="Arial"/>
                 <w:bCs/>
                 <w:lang w:val="en-US"/>
               </w:rPr>
             </w:pPr>
             <w:r>
               <w:rPr>
-                <w:rFonts w:cs="Calibri"/>
+                <w:rFonts w:ascii="Arial" w:hAnsi="Arial" w:cs="Arial"/>
                 <w:bCs/>
                 <w:lang w:val="en-US"/>
               </w:rPr>
@@ -2549,14 +2656,14 @@
           <w:p>
             <w:pPr>
               <w:rPr>
-                <w:rFonts w:cs="Calibri"/>
+                <w:rFonts w:ascii="Arial" w:hAnsi="Arial" w:cs="Arial"/>
                 <w:bCs/>
                 <w:lang w:val="en-US"/>
               </w:rPr>
             </w:pPr>
             <w:r>
               <w:rPr>
-                <w:rFonts w:cs="Calibri"/>
+                <w:rFonts w:ascii="Arial" w:hAnsi="Arial" w:cs="Arial"/>
                 <w:bCs/>
                 <w:lang w:val="en-US"/>
               </w:rPr>
@@ -2571,14 +2678,14 @@
           <w:p>
             <w:pPr>
               <w:rPr>
-                <w:rFonts w:cs="Calibri"/>
+                <w:rFonts w:ascii="Arial" w:hAnsi="Arial" w:cs="Arial"/>
                 <w:bCs/>
                 <w:lang w:val="en-US"/>
               </w:rPr>
             </w:pPr>
             <w:r>
               <w:rPr>
-                <w:rFonts w:cs="Calibri"/>
+                <w:rFonts w:ascii="Arial" w:hAnsi="Arial" w:cs="Arial"/>
                 <w:bCs/>
                 <w:lang w:val="en-US"/>
               </w:rPr>
@@ -2593,14 +2700,14 @@
           <w:p>
             <w:pPr>
               <w:rPr>
-                <w:rFonts w:cs="Calibri"/>
+                <w:rFonts w:ascii="Arial" w:hAnsi="Arial" w:cs="Arial"/>
                 <w:bCs/>
                 <w:lang w:val="en-US"/>
               </w:rPr>
             </w:pPr>
             <w:r>
               <w:rPr>
-                <w:rFonts w:cs="Calibri"/>
+                <w:rFonts w:ascii="Arial" w:hAnsi="Arial" w:cs="Arial"/>
                 <w:bCs/>
                 <w:lang w:val="en-US"/>
               </w:rPr>
@@ -2617,14 +2724,14 @@
           <w:p>
             <w:pPr>
               <w:rPr>
-                <w:rFonts w:cs="Calibri"/>
+                <w:rFonts w:ascii="Arial" w:hAnsi="Arial" w:cs="Arial"/>
                 <w:bCs/>
                 <w:lang w:val="en-US"/>
               </w:rPr>
             </w:pPr>
             <w:r>
               <w:rPr>
-                <w:rFonts w:cs="Calibri"/>
+                <w:rFonts w:ascii="Arial" w:hAnsi="Arial" w:cs="Arial"/>
                 <w:bCs/>
                 <w:lang w:val="en-US"/>
               </w:rPr>
@@ -2639,14 +2746,14 @@
           <w:p>
             <w:pPr>
               <w:rPr>
-                <w:rFonts w:cs="Calibri"/>
+                <w:rFonts w:ascii="Arial" w:hAnsi="Arial" w:cs="Arial"/>
                 <w:bCs/>
                 <w:lang w:val="en-US"/>
               </w:rPr>
             </w:pPr>
             <w:r>
               <w:rPr>
-                <w:rFonts w:cs="Calibri"/>
+                <w:rFonts w:ascii="Arial" w:hAnsi="Arial" w:cs="Arial"/>
                 <w:bCs/>
                 <w:lang w:val="en-US"/>
               </w:rPr>
@@ -2661,14 +2768,14 @@
           <w:p>
             <w:pPr>
               <w:rPr>
-                <w:rFonts w:cs="Calibri"/>
+                <w:rFonts w:ascii="Arial" w:hAnsi="Arial" w:cs="Arial"/>
                 <w:bCs/>
                 <w:lang w:val="en-US"/>
               </w:rPr>
             </w:pPr>
             <w:r>
               <w:rPr>
-                <w:rFonts w:cs="Calibri"/>
+                <w:rFonts w:ascii="Arial" w:hAnsi="Arial" w:cs="Arial"/>
                 <w:bCs/>
                 <w:lang w:val="en-US"/>
               </w:rPr>
@@ -2683,14 +2790,14 @@
           <w:p>
             <w:pPr>
               <w:rPr>
-                <w:rFonts w:cs="Calibri"/>
+                <w:rFonts w:ascii="Arial" w:hAnsi="Arial" w:cs="Arial"/>
                 <w:bCs/>
                 <w:lang w:val="en-US"/>
               </w:rPr>
             </w:pPr>
             <w:r>
               <w:rPr>
-                <w:rFonts w:cs="Calibri"/>
+                <w:rFonts w:ascii="Arial" w:hAnsi="Arial" w:cs="Arial"/>
                 <w:bCs/>
                 <w:lang w:val="en-US"/>
               </w:rPr>
@@ -2705,14 +2812,14 @@
           <w:p>
             <w:pPr>
               <w:rPr>
-                <w:rFonts w:cs="Calibri"/>
+                <w:rFonts w:ascii="Arial" w:hAnsi="Arial" w:cs="Arial"/>
                 <w:bCs/>
                 <w:lang w:val="en-US"/>
               </w:rPr>
             </w:pPr>
             <w:r>
               <w:rPr>
-                <w:rFonts w:cs="Calibri"/>
+                <w:rFonts w:ascii="Arial" w:hAnsi="Arial" w:cs="Arial"/>
                 <w:bCs/>
                 <w:lang w:val="en-US"/>
               </w:rPr>
@@ -2726,14 +2833,14 @@
       <w:pPr>
         <w:ind w:left="720"/>
         <w:rPr>
-          <w:rFonts w:cs="Calibri"/>
-          <w:bCs/>
-          <w:lang w:val="en-US"/>
-        </w:rPr>
-      </w:pPr>
-      <w:r>
-        <w:rPr>
-          <w:rFonts w:cs="Calibri"/>
+          <w:rFonts w:ascii="Arial" w:hAnsi="Arial" w:cs="Arial"/>
+          <w:bCs/>
+          <w:lang w:val="en-US"/>
+        </w:rPr>
+      </w:pPr>
+      <w:r>
+        <w:rPr>
+          <w:rFonts w:ascii="Arial" w:hAnsi="Arial" w:cs="Arial"/>
           <w:bCs/>
           <w:lang w:val="en-US"/>
         </w:rPr>
@@ -2741,7 +2848,7 @@
       </w:r>
       <w:r>
         <w:rPr>
-          <w:rFonts w:cs="Calibri"/>
+          <w:rFonts w:ascii="Arial" w:hAnsi="Arial" w:cs="Arial"/>
           <w:bCs/>
           <w:lang w:val="en-US"/>
         </w:rPr>
@@ -2749,7 +2856,7 @@
       </w:r>
       <w:r>
         <w:rPr>
-          <w:rFonts w:cs="Calibri"/>
+          <w:rFonts w:ascii="Arial" w:hAnsi="Arial" w:cs="Arial"/>
           <w:bCs/>
           <w:lang w:val="en-US"/>
         </w:rPr>
@@ -2757,7 +2864,7 @@
       </w:r>
       <w:r>
         <w:rPr>
-          <w:rFonts w:cs="Calibri"/>
+          <w:rFonts w:ascii="Arial" w:hAnsi="Arial" w:cs="Arial"/>
           <w:bCs/>
           <w:lang w:val="en-US"/>
         </w:rPr>
@@ -2765,7 +2872,7 @@
       </w:r>
       <w:r>
         <w:rPr>
-          <w:rFonts w:cs="Calibri"/>
+          <w:rFonts w:ascii="Arial" w:hAnsi="Arial" w:cs="Arial"/>
           <w:bCs/>
           <w:lang w:val="en-US"/>
         </w:rPr>
@@ -2853,7 +2960,7 @@
       </w:r>
       <w:r>
         <w:rPr>
-          <w:rFonts w:cs="Calibri"/>
+          <w:rFonts w:ascii="Arial" w:hAnsi="Arial" w:cs="Arial"/>
           <w:bCs/>
           <w:lang w:val="en-US"/>
         </w:rPr>
@@ -2861,7 +2968,7 @@
       </w:r>
       <w:r>
         <w:rPr>
-          <w:rFonts w:cs="Calibri"/>
+          <w:rFonts w:ascii="Arial" w:hAnsi="Arial" w:cs="Arial"/>
           <w:bCs/>
           <w:lang w:val="en-US"/>
         </w:rPr>
@@ -2869,7 +2976,7 @@
       </w:r>
       <w:r>
         <w:rPr>
-          <w:rFonts w:cs="Calibri"/>
+          <w:rFonts w:ascii="Arial" w:hAnsi="Arial" w:cs="Arial"/>
           <w:bCs/>
           <w:lang w:val="en-US"/>
         </w:rPr>
@@ -2877,7 +2984,7 @@
       </w:r>
       <w:r>
         <w:rPr>
-          <w:rFonts w:cs="Calibri"/>
+          <w:rFonts w:ascii="Arial" w:hAnsi="Arial" w:cs="Arial"/>
           <w:bCs/>
           <w:lang w:val="en-US"/>
         </w:rPr>
@@ -2885,7 +2992,7 @@
       </w:r>
       <w:r>
         <w:rPr>
-          <w:rFonts w:cs="Calibri"/>
+          <w:rFonts w:ascii="Arial" w:hAnsi="Arial" w:cs="Arial"/>
           <w:bCs/>
           <w:lang w:val="en-US"/>
         </w:rPr>
@@ -2893,7 +3000,7 @@
       </w:r>
       <w:r>
         <w:rPr>
-          <w:rFonts w:cs="Calibri"/>
+          <w:rFonts w:ascii="Arial" w:hAnsi="Arial" w:cs="Arial"/>
           <w:bCs/>
           <w:lang w:val="en-US"/>
         </w:rPr>
@@ -2905,30 +3012,22 @@
             <m:sty m:val="p"/>
           </m:rPr>
           <w:rPr>
-            <w:rFonts w:ascii="Cambria Math" w:hAnsi="Cambria Math" w:cs="Cambria Math"/>
+            <w:rFonts w:ascii="Cambria Math" w:hAnsi="Cambria Math" w:cs="Arial"/>
           </w:rPr>
           <m:t>η</m:t>
         </m:r>
       </m:oMath>
       <w:r>
         <w:rPr>
-          <w:rFonts w:cs="Calibri"/>
-          <w:bCs/>
-          <w:lang w:val="en-US"/>
-        </w:rPr>
-        <w:t xml:space="preserve"> </w:t>
-      </w:r>
-      <w:r>
-        <w:rPr>
-          <w:rFonts w:cs="Calibri"/>
-          <w:bCs/>
-          <w:lang w:val="en-US"/>
-        </w:rPr>
-        <w:t>was used so the Q-function relied heavily on previous experience.</w:t>
-      </w:r>
-      <w:r>
-        <w:rPr>
-          <w:rFonts w:cs="Calibri"/>
+          <w:rFonts w:ascii="Arial" w:hAnsi="Arial" w:cs="Arial"/>
+          <w:bCs/>
+          <w:lang w:val="en-US"/>
+        </w:rPr>
+        <w:t xml:space="preserve"> was used so the Q-function relied heavily on previous experience.</w:t>
+      </w:r>
+      <w:r>
+        <w:rPr>
+          <w:rFonts w:ascii="Arial" w:hAnsi="Arial" w:cs="Arial"/>
           <w:bCs/>
           <w:lang w:val="en-US"/>
         </w:rPr>
@@ -2936,7 +3035,7 @@
       </w:r>
       <w:r>
         <w:rPr>
-          <w:rFonts w:cs="Calibri"/>
+          <w:rFonts w:ascii="Arial" w:hAnsi="Arial" w:cs="Arial"/>
           <w:bCs/>
           <w:lang w:val="en-US"/>
         </w:rPr>
@@ -2944,7 +3043,7 @@
       </w:r>
       <w:r>
         <w:rPr>
-          <w:rFonts w:cs="Calibri"/>
+          <w:rFonts w:ascii="Arial" w:hAnsi="Arial" w:cs="Arial"/>
           <w:bCs/>
           <w:lang w:val="en-US"/>
         </w:rPr>
@@ -3095,14 +3194,14 @@
           <w:p>
             <w:pPr>
               <w:rPr>
-                <w:rFonts w:cs="Calibri"/>
+                <w:rFonts w:ascii="Arial" w:hAnsi="Arial" w:cs="Arial"/>
                 <w:bCs/>
                 <w:lang w:val="en-US"/>
               </w:rPr>
             </w:pPr>
             <w:r>
               <w:rPr>
-                <w:rFonts w:cs="Calibri"/>
+                <w:rFonts w:ascii="Arial" w:hAnsi="Arial" w:cs="Arial"/>
                 <w:bCs/>
                 <w:lang w:val="en-US"/>
               </w:rPr>
@@ -3117,14 +3216,14 @@
           <w:p>
             <w:pPr>
               <w:rPr>
-                <w:rFonts w:cs="Calibri"/>
+                <w:rFonts w:ascii="Arial" w:hAnsi="Arial" w:cs="Arial"/>
                 <w:bCs/>
                 <w:lang w:val="en-US"/>
               </w:rPr>
             </w:pPr>
             <w:r>
               <w:rPr>
-                <w:rFonts w:cs="Calibri"/>
+                <w:rFonts w:ascii="Arial" w:hAnsi="Arial" w:cs="Arial"/>
                 <w:bCs/>
                 <w:lang w:val="en-US"/>
               </w:rPr>
@@ -3132,7 +3231,7 @@
             </w:r>
             <w:r>
               <w:rPr>
-                <w:rFonts w:cs="Calibri"/>
+                <w:rFonts w:ascii="Arial" w:hAnsi="Arial" w:cs="Arial"/>
                 <w:bCs/>
                 <w:lang w:val="en-US"/>
               </w:rPr>
@@ -3141,7 +3240,7 @@
             <w:proofErr w:type="spellStart"/>
             <w:r>
               <w:rPr>
-                <w:rFonts w:cs="Calibri"/>
+                <w:rFonts w:ascii="Arial" w:hAnsi="Arial" w:cs="Arial"/>
                 <w:bCs/>
                 <w:lang w:val="en-US"/>
               </w:rPr>
@@ -3157,14 +3256,14 @@
           <w:p>
             <w:pPr>
               <w:rPr>
-                <w:rFonts w:cs="Calibri"/>
+                <w:rFonts w:ascii="Arial" w:hAnsi="Arial" w:cs="Arial"/>
                 <w:bCs/>
                 <w:lang w:val="en-US"/>
               </w:rPr>
             </w:pPr>
             <w:r>
               <w:rPr>
-                <w:rFonts w:cs="Calibri"/>
+                <w:rFonts w:ascii="Arial" w:hAnsi="Arial" w:cs="Arial"/>
                 <w:bCs/>
                 <w:lang w:val="en-US"/>
               </w:rPr>
@@ -3172,7 +3271,7 @@
             </w:r>
             <w:r>
               <w:rPr>
-                <w:rFonts w:cs="Calibri"/>
+                <w:rFonts w:ascii="Arial" w:hAnsi="Arial" w:cs="Arial"/>
                 <w:bCs/>
                 <w:lang w:val="en-US"/>
               </w:rPr>
@@ -3181,7 +3280,7 @@
             <w:proofErr w:type="spellStart"/>
             <w:r>
               <w:rPr>
-                <w:rFonts w:cs="Calibri"/>
+                <w:rFonts w:ascii="Arial" w:hAnsi="Arial" w:cs="Arial"/>
                 <w:bCs/>
                 <w:lang w:val="en-US"/>
               </w:rPr>
@@ -3197,14 +3296,14 @@
           <w:p>
             <w:pPr>
               <w:rPr>
-                <w:rFonts w:cs="Calibri"/>
+                <w:rFonts w:ascii="Arial" w:hAnsi="Arial" w:cs="Arial"/>
                 <w:bCs/>
                 <w:lang w:val="en-US"/>
               </w:rPr>
             </w:pPr>
             <w:r>
               <w:rPr>
-                <w:rFonts w:cs="Calibri"/>
+                <w:rFonts w:ascii="Arial" w:hAnsi="Arial" w:cs="Arial"/>
                 <w:bCs/>
                 <w:lang w:val="en-US"/>
               </w:rPr>
@@ -3219,14 +3318,14 @@
           <w:p>
             <w:pPr>
               <w:rPr>
-                <w:rFonts w:cs="Calibri"/>
+                <w:rFonts w:ascii="Arial" w:hAnsi="Arial" w:cs="Arial"/>
                 <w:bCs/>
                 <w:lang w:val="en-US"/>
               </w:rPr>
             </w:pPr>
             <w:r>
               <w:rPr>
-                <w:rFonts w:cs="Calibri"/>
+                <w:rFonts w:ascii="Arial" w:hAnsi="Arial" w:cs="Arial"/>
                 <w:bCs/>
                 <w:lang w:val="en-US"/>
               </w:rPr>
@@ -3243,14 +3342,14 @@
           <w:p>
             <w:pPr>
               <w:rPr>
-                <w:rFonts w:cs="Calibri"/>
+                <w:rFonts w:ascii="Arial" w:hAnsi="Arial" w:cs="Arial"/>
                 <w:bCs/>
                 <w:lang w:val="en-US"/>
               </w:rPr>
             </w:pPr>
             <w:r>
               <w:rPr>
-                <w:rFonts w:cs="Calibri"/>
+                <w:rFonts w:ascii="Arial" w:hAnsi="Arial" w:cs="Arial"/>
                 <w:bCs/>
                 <w:lang w:val="en-US"/>
               </w:rPr>
@@ -3265,14 +3364,14 @@
           <w:p>
             <w:pPr>
               <w:rPr>
-                <w:rFonts w:cs="Calibri"/>
+                <w:rFonts w:ascii="Arial" w:hAnsi="Arial" w:cs="Arial"/>
                 <w:bCs/>
                 <w:lang w:val="en-US"/>
               </w:rPr>
             </w:pPr>
             <w:r>
               <w:rPr>
-                <w:rFonts w:cs="Calibri"/>
+                <w:rFonts w:ascii="Arial" w:hAnsi="Arial" w:cs="Arial"/>
                 <w:bCs/>
                 <w:lang w:val="en-US"/>
               </w:rPr>
@@ -3287,14 +3386,14 @@
           <w:p>
             <w:pPr>
               <w:rPr>
-                <w:rFonts w:cs="Calibri"/>
+                <w:rFonts w:ascii="Arial" w:hAnsi="Arial" w:cs="Arial"/>
                 <w:bCs/>
                 <w:lang w:val="en-US"/>
               </w:rPr>
             </w:pPr>
             <w:r>
               <w:rPr>
-                <w:rFonts w:cs="Calibri"/>
+                <w:rFonts w:ascii="Arial" w:hAnsi="Arial" w:cs="Arial"/>
                 <w:bCs/>
                 <w:lang w:val="en-US"/>
               </w:rPr>
@@ -3309,14 +3408,14 @@
           <w:p>
             <w:pPr>
               <w:rPr>
-                <w:rFonts w:cs="Calibri"/>
+                <w:rFonts w:ascii="Arial" w:hAnsi="Arial" w:cs="Arial"/>
                 <w:bCs/>
                 <w:lang w:val="en-US"/>
               </w:rPr>
             </w:pPr>
             <w:r>
               <w:rPr>
-                <w:rFonts w:cs="Calibri"/>
+                <w:rFonts w:ascii="Arial" w:hAnsi="Arial" w:cs="Arial"/>
                 <w:bCs/>
                 <w:lang w:val="en-US"/>
               </w:rPr>
@@ -3331,14 +3430,14 @@
           <w:p>
             <w:pPr>
               <w:rPr>
-                <w:rFonts w:cs="Calibri"/>
+                <w:rFonts w:ascii="Arial" w:hAnsi="Arial" w:cs="Arial"/>
                 <w:bCs/>
                 <w:lang w:val="en-US"/>
               </w:rPr>
             </w:pPr>
             <w:r>
               <w:rPr>
-                <w:rFonts w:cs="Calibri"/>
+                <w:rFonts w:ascii="Arial" w:hAnsi="Arial" w:cs="Arial"/>
                 <w:bCs/>
                 <w:lang w:val="en-US"/>
               </w:rPr>
@@ -3352,14 +3451,14 @@
       <w:pPr>
         <w:ind w:left="720"/>
         <w:rPr>
-          <w:rFonts w:cs="Calibri"/>
-          <w:bCs/>
-          <w:lang w:val="en-US"/>
-        </w:rPr>
-      </w:pPr>
-      <w:r>
-        <w:rPr>
-          <w:rFonts w:cs="Calibri"/>
+          <w:rFonts w:ascii="Arial" w:hAnsi="Arial" w:cs="Arial"/>
+          <w:bCs/>
+          <w:lang w:val="en-US"/>
+        </w:rPr>
+      </w:pPr>
+      <w:r>
+        <w:rPr>
+          <w:rFonts w:ascii="Arial" w:hAnsi="Arial" w:cs="Arial"/>
           <w:bCs/>
           <w:lang w:val="en-US"/>
         </w:rPr>
@@ -3367,7 +3466,7 @@
       </w:r>
       <w:r>
         <w:rPr>
-          <w:rFonts w:cs="Calibri"/>
+          <w:rFonts w:ascii="Arial" w:hAnsi="Arial" w:cs="Arial"/>
           <w:bCs/>
           <w:lang w:val="en-US"/>
         </w:rPr>
@@ -3375,7 +3474,7 @@
       </w:r>
       <w:r>
         <w:rPr>
-          <w:rFonts w:cs="Calibri"/>
+          <w:rFonts w:ascii="Arial" w:hAnsi="Arial" w:cs="Arial"/>
           <w:bCs/>
           <w:lang w:val="en-US"/>
         </w:rPr>
@@ -3383,7 +3482,7 @@
       </w:r>
       <w:r>
         <w:rPr>
-          <w:rFonts w:cs="Calibri"/>
+          <w:rFonts w:ascii="Arial" w:hAnsi="Arial" w:cs="Arial"/>
           <w:bCs/>
           <w:lang w:val="en-US"/>
         </w:rPr>
@@ -3492,38 +3591,30 @@
       <w:pPr>
         <w:ind w:left="720"/>
         <w:rPr>
-          <w:rFonts w:cs="Calibri"/>
-          <w:bCs/>
-          <w:lang w:val="en-US"/>
-        </w:rPr>
-      </w:pPr>
-      <w:r>
-        <w:rPr>
-          <w:rFonts w:cs="Calibri"/>
-          <w:bCs/>
-          <w:lang w:val="en-US"/>
-        </w:rPr>
-        <w:t>World 3 consists of two paths</w:t>
-      </w:r>
-      <w:r>
-        <w:rPr>
-          <w:rFonts w:cs="Calibri"/>
-          <w:bCs/>
-          <w:lang w:val="en-US"/>
-        </w:rPr>
-        <w:t xml:space="preserve"> too the goal, one longer and wider and one shorter and </w:t>
-      </w:r>
-      <w:r>
-        <w:rPr>
-          <w:rFonts w:cs="Calibri"/>
-          <w:bCs/>
-          <w:lang w:val="en-US"/>
-        </w:rPr>
-        <w:t>more narrow</w:t>
-      </w:r>
-      <w:r>
-        <w:rPr>
-          <w:rFonts w:cs="Calibri"/>
+          <w:rFonts w:ascii="Arial" w:hAnsi="Arial" w:cs="Arial"/>
+          <w:bCs/>
+          <w:lang w:val="en-US"/>
+        </w:rPr>
+      </w:pPr>
+      <w:r>
+        <w:rPr>
+          <w:rFonts w:ascii="Arial" w:hAnsi="Arial" w:cs="Arial"/>
+          <w:bCs/>
+          <w:lang w:val="en-US"/>
+        </w:rPr>
+        <w:t xml:space="preserve">World 3 consists of two paths too the goal, one longer and wider and one shorter and </w:t>
+      </w:r>
+      <w:r>
+        <w:rPr>
+          <w:rFonts w:ascii="Arial" w:hAnsi="Arial" w:cs="Arial"/>
+          <w:bCs/>
+          <w:lang w:val="en-US"/>
+        </w:rPr>
+        <w:t>narrower</w:t>
+      </w:r>
+      <w:r>
+        <w:rPr>
+          <w:rFonts w:ascii="Arial" w:hAnsi="Arial" w:cs="Arial"/>
           <w:bCs/>
           <w:lang w:val="en-US"/>
         </w:rPr>
@@ -3531,7 +3622,7 @@
       </w:r>
       <w:r>
         <w:rPr>
-          <w:rFonts w:cs="Calibri"/>
+          <w:rFonts w:ascii="Arial" w:hAnsi="Arial" w:cs="Arial"/>
           <w:bCs/>
           <w:lang w:val="en-US"/>
         </w:rPr>
@@ -3539,7 +3630,7 @@
       </w:r>
       <w:r>
         <w:rPr>
-          <w:rFonts w:cs="Calibri"/>
+          <w:rFonts w:ascii="Arial" w:hAnsi="Arial" w:cs="Arial"/>
           <w:bCs/>
           <w:lang w:val="en-US"/>
         </w:rPr>
@@ -3547,7 +3638,7 @@
       </w:r>
       <w:r>
         <w:rPr>
-          <w:rFonts w:cs="Calibri"/>
+          <w:rFonts w:ascii="Arial" w:hAnsi="Arial" w:cs="Arial"/>
           <w:bCs/>
           <w:lang w:val="en-US"/>
         </w:rPr>
@@ -3559,7 +3650,7 @@
             <m:sty m:val="p"/>
           </m:rPr>
           <w:rPr>
-            <w:rFonts w:ascii="Cambria Math" w:hAnsi="Cambria Math" w:cs="Cambria Math"/>
+            <w:rFonts w:ascii="Cambria Math" w:hAnsi="Cambria Math" w:cs="Arial"/>
           </w:rPr>
           <m:t>η</m:t>
         </m:r>
@@ -3568,7 +3659,7 @@
             <m:sty m:val="p"/>
           </m:rPr>
           <w:rPr>
-            <w:rFonts w:ascii="Cambria Math" w:hAnsi="Cambria Math" w:cs="Cambria Math"/>
+            <w:rFonts w:ascii="Cambria Math" w:hAnsi="Cambria Math" w:cs="Arial"/>
             <w:lang w:val="en-US"/>
           </w:rPr>
           <m:t>/ε</m:t>
@@ -3576,7 +3667,7 @@
       </m:oMath>
       <w:r>
         <w:rPr>
-          <w:rFonts w:cs="Calibri"/>
+          <w:rFonts w:ascii="Arial" w:hAnsi="Arial" w:cs="Arial"/>
           <w:bCs/>
           <w:lang w:val="en-US"/>
         </w:rPr>
@@ -3737,14 +3828,14 @@
           <w:p>
             <w:pPr>
               <w:rPr>
-                <w:rFonts w:cs="Calibri"/>
+                <w:rFonts w:ascii="Arial" w:hAnsi="Arial" w:cs="Arial"/>
                 <w:bCs/>
                 <w:lang w:val="en-US"/>
               </w:rPr>
             </w:pPr>
             <w:r>
               <w:rPr>
-                <w:rFonts w:cs="Calibri"/>
+                <w:rFonts w:ascii="Arial" w:hAnsi="Arial" w:cs="Arial"/>
                 <w:bCs/>
                 <w:lang w:val="en-US"/>
               </w:rPr>
@@ -3759,14 +3850,14 @@
           <w:p>
             <w:pPr>
               <w:rPr>
-                <w:rFonts w:cs="Calibri"/>
+                <w:rFonts w:ascii="Arial" w:hAnsi="Arial" w:cs="Arial"/>
                 <w:bCs/>
                 <w:lang w:val="en-US"/>
               </w:rPr>
             </w:pPr>
             <w:r>
               <w:rPr>
-                <w:rFonts w:cs="Calibri"/>
+                <w:rFonts w:ascii="Arial" w:hAnsi="Arial" w:cs="Arial"/>
                 <w:bCs/>
                 <w:lang w:val="en-US"/>
               </w:rPr>
@@ -3781,14 +3872,14 @@
           <w:p>
             <w:pPr>
               <w:rPr>
-                <w:rFonts w:cs="Calibri"/>
+                <w:rFonts w:ascii="Arial" w:hAnsi="Arial" w:cs="Arial"/>
                 <w:bCs/>
                 <w:lang w:val="en-US"/>
               </w:rPr>
             </w:pPr>
             <w:r>
               <w:rPr>
-                <w:rFonts w:cs="Calibri"/>
+                <w:rFonts w:ascii="Arial" w:hAnsi="Arial" w:cs="Arial"/>
                 <w:bCs/>
                 <w:lang w:val="en-US"/>
               </w:rPr>
@@ -3803,14 +3894,14 @@
           <w:p>
             <w:pPr>
               <w:rPr>
-                <w:rFonts w:cs="Calibri"/>
+                <w:rFonts w:ascii="Arial" w:hAnsi="Arial" w:cs="Arial"/>
                 <w:bCs/>
                 <w:lang w:val="en-US"/>
               </w:rPr>
             </w:pPr>
             <w:r>
               <w:rPr>
-                <w:rFonts w:cs="Calibri"/>
+                <w:rFonts w:ascii="Arial" w:hAnsi="Arial" w:cs="Arial"/>
                 <w:bCs/>
                 <w:lang w:val="en-US"/>
               </w:rPr>
@@ -3825,14 +3916,14 @@
           <w:p>
             <w:pPr>
               <w:rPr>
-                <w:rFonts w:cs="Calibri"/>
+                <w:rFonts w:ascii="Arial" w:hAnsi="Arial" w:cs="Arial"/>
                 <w:bCs/>
                 <w:lang w:val="en-US"/>
               </w:rPr>
             </w:pPr>
             <w:r>
               <w:rPr>
-                <w:rFonts w:cs="Calibri"/>
+                <w:rFonts w:ascii="Arial" w:hAnsi="Arial" w:cs="Arial"/>
                 <w:bCs/>
                 <w:lang w:val="en-US"/>
               </w:rPr>
@@ -3849,14 +3940,14 @@
           <w:p>
             <w:pPr>
               <w:rPr>
-                <w:rFonts w:cs="Calibri"/>
+                <w:rFonts w:ascii="Arial" w:hAnsi="Arial" w:cs="Arial"/>
                 <w:bCs/>
                 <w:lang w:val="en-US"/>
               </w:rPr>
             </w:pPr>
             <w:r>
               <w:rPr>
-                <w:rFonts w:cs="Calibri"/>
+                <w:rFonts w:ascii="Arial" w:hAnsi="Arial" w:cs="Arial"/>
                 <w:bCs/>
                 <w:lang w:val="en-US"/>
               </w:rPr>
@@ -3871,14 +3962,14 @@
           <w:p>
             <w:pPr>
               <w:rPr>
-                <w:rFonts w:cs="Calibri"/>
+                <w:rFonts w:ascii="Arial" w:hAnsi="Arial" w:cs="Arial"/>
                 <w:bCs/>
                 <w:lang w:val="en-US"/>
               </w:rPr>
             </w:pPr>
             <w:r>
               <w:rPr>
-                <w:rFonts w:cs="Calibri"/>
+                <w:rFonts w:ascii="Arial" w:hAnsi="Arial" w:cs="Arial"/>
                 <w:bCs/>
                 <w:lang w:val="en-US"/>
               </w:rPr>
@@ -3893,14 +3984,14 @@
           <w:p>
             <w:pPr>
               <w:rPr>
-                <w:rFonts w:cs="Calibri"/>
+                <w:rFonts w:ascii="Arial" w:hAnsi="Arial" w:cs="Arial"/>
                 <w:bCs/>
                 <w:lang w:val="en-US"/>
               </w:rPr>
             </w:pPr>
             <w:r>
               <w:rPr>
-                <w:rFonts w:cs="Calibri"/>
+                <w:rFonts w:ascii="Arial" w:hAnsi="Arial" w:cs="Arial"/>
                 <w:bCs/>
                 <w:lang w:val="en-US"/>
               </w:rPr>
@@ -3915,14 +4006,14 @@
           <w:p>
             <w:pPr>
               <w:rPr>
-                <w:rFonts w:cs="Calibri"/>
+                <w:rFonts w:ascii="Arial" w:hAnsi="Arial" w:cs="Arial"/>
                 <w:bCs/>
                 <w:lang w:val="en-US"/>
               </w:rPr>
             </w:pPr>
             <w:r>
               <w:rPr>
-                <w:rFonts w:cs="Calibri"/>
+                <w:rFonts w:ascii="Arial" w:hAnsi="Arial" w:cs="Arial"/>
                 <w:bCs/>
                 <w:lang w:val="en-US"/>
               </w:rPr>
@@ -3937,14 +4028,14 @@
           <w:p>
             <w:pPr>
               <w:rPr>
-                <w:rFonts w:cs="Calibri"/>
+                <w:rFonts w:ascii="Arial" w:hAnsi="Arial" w:cs="Arial"/>
                 <w:bCs/>
                 <w:lang w:val="en-US"/>
               </w:rPr>
             </w:pPr>
             <w:r>
               <w:rPr>
-                <w:rFonts w:cs="Calibri"/>
+                <w:rFonts w:ascii="Arial" w:hAnsi="Arial" w:cs="Arial"/>
                 <w:bCs/>
                 <w:lang w:val="en-US"/>
               </w:rPr>
@@ -3958,14 +4049,14 @@
       <w:pPr>
         <w:ind w:left="720"/>
         <w:rPr>
-          <w:rFonts w:cs="Calibri"/>
-          <w:bCs/>
-          <w:lang w:val="en-US"/>
-        </w:rPr>
-      </w:pPr>
-      <w:r>
-        <w:rPr>
-          <w:rFonts w:cs="Calibri"/>
+          <w:rFonts w:ascii="Arial" w:hAnsi="Arial" w:cs="Arial"/>
+          <w:bCs/>
+          <w:lang w:val="en-US"/>
+        </w:rPr>
+      </w:pPr>
+      <w:r>
+        <w:rPr>
+          <w:rFonts w:ascii="Arial" w:hAnsi="Arial" w:cs="Arial"/>
           <w:bCs/>
           <w:lang w:val="en-US"/>
         </w:rPr>
@@ -4057,15 +4148,15 @@
           <w:b/>
           <w:lang w:val="en-US"/>
         </w:rPr>
-        <w:t>be solved usin</w:t>
-      </w:r>
-      <w:r>
-        <w:rPr>
-          <w:rFonts w:cs="Calibri"/>
-          <w:b/>
-          <w:lang w:val="en-US"/>
-        </w:rPr>
-        <w:t>g</w:t>
+        <w:t xml:space="preserve">be </w:t>
+      </w:r>
+      <w:r>
+        <w:rPr>
+          <w:rFonts w:cs="Calibri"/>
+          <w:b/>
+          <w:lang w:val="en-US"/>
+        </w:rPr>
+        <w:t>solved using</w:t>
       </w:r>
     </w:p>
     <w:p>
@@ -4083,7 +4174,7 @@
           <w:b/>
           <w:lang w:val="en-US"/>
         </w:rPr>
-        <w:t xml:space="preserve"> reinforcement learning? </w:t>
+        <w:t xml:space="preserve">reinforcement learning? </w:t>
       </w:r>
       <w:r>
         <w:rPr>
@@ -4108,30 +4199,22 @@
       <w:pPr>
         <w:ind w:left="720"/>
         <w:rPr>
-          <w:rFonts w:cs="Calibri"/>
-          <w:bCs/>
-          <w:lang w:val="en-US"/>
-        </w:rPr>
-      </w:pPr>
-      <w:r>
-        <w:rPr>
-          <w:rFonts w:cs="Calibri"/>
-          <w:bCs/>
-          <w:lang w:val="en-US"/>
-        </w:rPr>
-        <w:t xml:space="preserve">World </w:t>
-      </w:r>
-      <w:r>
-        <w:rPr>
-          <w:rFonts w:cs="Calibri"/>
-          <w:bCs/>
-          <w:lang w:val="en-US"/>
-        </w:rPr>
-        <w:t>4</w:t>
-      </w:r>
-      <w:r>
-        <w:rPr>
-          <w:rFonts w:cs="Calibri"/>
+          <w:rFonts w:ascii="Arial" w:hAnsi="Arial" w:cs="Arial"/>
+          <w:bCs/>
+          <w:lang w:val="en-US"/>
+        </w:rPr>
+      </w:pPr>
+      <w:r>
+        <w:rPr>
+          <w:rFonts w:ascii="Arial" w:hAnsi="Arial" w:cs="Arial"/>
+          <w:bCs/>
+          <w:lang w:val="en-US"/>
+        </w:rPr>
+        <w:t>World 4</w:t>
+      </w:r>
+      <w:r>
+        <w:rPr>
+          <w:rFonts w:ascii="Arial" w:hAnsi="Arial" w:cs="Arial"/>
           <w:bCs/>
           <w:lang w:val="en-US"/>
         </w:rPr>
@@ -4139,7 +4222,7 @@
       </w:r>
       <w:r>
         <w:rPr>
-          <w:rFonts w:cs="Calibri"/>
+          <w:rFonts w:ascii="Arial" w:hAnsi="Arial" w:cs="Arial"/>
           <w:bCs/>
           <w:lang w:val="en-US"/>
         </w:rPr>
@@ -4147,7 +4230,7 @@
       </w:r>
       <w:r>
         <w:rPr>
-          <w:rFonts w:cs="Calibri"/>
+          <w:rFonts w:ascii="Arial" w:hAnsi="Arial" w:cs="Arial"/>
           <w:bCs/>
           <w:lang w:val="en-US"/>
         </w:rPr>
@@ -4155,7 +4238,7 @@
       </w:r>
       <w:r>
         <w:rPr>
-          <w:rFonts w:cs="Calibri"/>
+          <w:rFonts w:ascii="Arial" w:hAnsi="Arial" w:cs="Arial"/>
           <w:bCs/>
           <w:lang w:val="en-US"/>
         </w:rPr>
@@ -4163,7 +4246,7 @@
       </w:r>
       <w:r>
         <w:rPr>
-          <w:rFonts w:cs="Calibri"/>
+          <w:rFonts w:ascii="Arial" w:hAnsi="Arial" w:cs="Arial"/>
           <w:bCs/>
           <w:lang w:val="en-US"/>
         </w:rPr>
@@ -4174,7 +4257,7 @@
       <w:pPr>
         <w:ind w:left="720"/>
         <w:rPr>
-          <w:rFonts w:cs="Calibri"/>
+          <w:rFonts w:ascii="Arial" w:hAnsi="Arial" w:cs="Arial"/>
           <w:bCs/>
           <w:lang w:val="en-US"/>
         </w:rPr>
@@ -4184,14 +4267,14 @@
       <w:pPr>
         <w:ind w:left="720"/>
         <w:rPr>
-          <w:rFonts w:cs="Calibri"/>
-          <w:bCs/>
-          <w:lang w:val="en-US"/>
-        </w:rPr>
-      </w:pPr>
-      <w:r>
-        <w:rPr>
-          <w:rFonts w:cs="Calibri"/>
+          <w:rFonts w:ascii="Arial" w:hAnsi="Arial" w:cs="Arial"/>
+          <w:bCs/>
+          <w:lang w:val="en-US"/>
+        </w:rPr>
+      </w:pPr>
+      <w:r>
+        <w:rPr>
+          <w:rFonts w:ascii="Arial" w:hAnsi="Arial" w:cs="Arial"/>
           <w:bCs/>
           <w:lang w:val="en-US"/>
         </w:rPr>
@@ -4352,14 +4435,14 @@
           <w:p>
             <w:pPr>
               <w:rPr>
-                <w:rFonts w:cs="Calibri"/>
+                <w:rFonts w:ascii="Arial" w:hAnsi="Arial" w:cs="Arial"/>
                 <w:bCs/>
                 <w:lang w:val="en-US"/>
               </w:rPr>
             </w:pPr>
             <w:r>
               <w:rPr>
-                <w:rFonts w:cs="Calibri"/>
+                <w:rFonts w:ascii="Arial" w:hAnsi="Arial" w:cs="Arial"/>
                 <w:bCs/>
                 <w:lang w:val="en-US"/>
               </w:rPr>
@@ -4374,14 +4457,14 @@
           <w:p>
             <w:pPr>
               <w:rPr>
-                <w:rFonts w:cs="Calibri"/>
+                <w:rFonts w:ascii="Arial" w:hAnsi="Arial" w:cs="Arial"/>
                 <w:bCs/>
                 <w:lang w:val="en-US"/>
               </w:rPr>
             </w:pPr>
             <w:r>
               <w:rPr>
-                <w:rFonts w:cs="Calibri"/>
+                <w:rFonts w:ascii="Arial" w:hAnsi="Arial" w:cs="Arial"/>
                 <w:bCs/>
                 <w:lang w:val="en-US"/>
               </w:rPr>
@@ -4396,14 +4479,14 @@
           <w:p>
             <w:pPr>
               <w:rPr>
-                <w:rFonts w:cs="Calibri"/>
+                <w:rFonts w:ascii="Arial" w:hAnsi="Arial" w:cs="Arial"/>
                 <w:bCs/>
                 <w:lang w:val="en-US"/>
               </w:rPr>
             </w:pPr>
             <w:r>
               <w:rPr>
-                <w:rFonts w:cs="Calibri"/>
+                <w:rFonts w:ascii="Arial" w:hAnsi="Arial" w:cs="Arial"/>
                 <w:bCs/>
                 <w:lang w:val="en-US"/>
               </w:rPr>
@@ -4418,14 +4501,14 @@
           <w:p>
             <w:pPr>
               <w:rPr>
-                <w:rFonts w:cs="Calibri"/>
+                <w:rFonts w:ascii="Arial" w:hAnsi="Arial" w:cs="Arial"/>
                 <w:bCs/>
                 <w:lang w:val="en-US"/>
               </w:rPr>
             </w:pPr>
             <w:r>
               <w:rPr>
-                <w:rFonts w:cs="Calibri"/>
+                <w:rFonts w:ascii="Arial" w:hAnsi="Arial" w:cs="Arial"/>
                 <w:bCs/>
                 <w:lang w:val="en-US"/>
               </w:rPr>
@@ -4440,14 +4523,14 @@
           <w:p>
             <w:pPr>
               <w:rPr>
-                <w:rFonts w:cs="Calibri"/>
+                <w:rFonts w:ascii="Arial" w:hAnsi="Arial" w:cs="Arial"/>
                 <w:bCs/>
                 <w:lang w:val="en-US"/>
               </w:rPr>
             </w:pPr>
             <w:r>
               <w:rPr>
-                <w:rFonts w:cs="Calibri"/>
+                <w:rFonts w:ascii="Arial" w:hAnsi="Arial" w:cs="Arial"/>
                 <w:bCs/>
                 <w:lang w:val="en-US"/>
               </w:rPr>
@@ -4464,14 +4547,14 @@
           <w:p>
             <w:pPr>
               <w:rPr>
-                <w:rFonts w:cs="Calibri"/>
+                <w:rFonts w:ascii="Arial" w:hAnsi="Arial" w:cs="Arial"/>
                 <w:bCs/>
                 <w:lang w:val="en-US"/>
               </w:rPr>
             </w:pPr>
             <w:r>
               <w:rPr>
-                <w:rFonts w:cs="Calibri"/>
+                <w:rFonts w:ascii="Arial" w:hAnsi="Arial" w:cs="Arial"/>
                 <w:bCs/>
                 <w:lang w:val="en-US"/>
               </w:rPr>
@@ -4486,14 +4569,14 @@
           <w:p>
             <w:pPr>
               <w:rPr>
-                <w:rFonts w:cs="Calibri"/>
+                <w:rFonts w:ascii="Arial" w:hAnsi="Arial" w:cs="Arial"/>
                 <w:bCs/>
                 <w:lang w:val="en-US"/>
               </w:rPr>
             </w:pPr>
             <w:r>
               <w:rPr>
-                <w:rFonts w:cs="Calibri"/>
+                <w:rFonts w:ascii="Arial" w:hAnsi="Arial" w:cs="Arial"/>
                 <w:bCs/>
                 <w:lang w:val="en-US"/>
               </w:rPr>
@@ -4508,14 +4591,14 @@
           <w:p>
             <w:pPr>
               <w:rPr>
-                <w:rFonts w:cs="Calibri"/>
+                <w:rFonts w:ascii="Arial" w:hAnsi="Arial" w:cs="Arial"/>
                 <w:bCs/>
                 <w:lang w:val="en-US"/>
               </w:rPr>
             </w:pPr>
             <w:r>
               <w:rPr>
-                <w:rFonts w:cs="Calibri"/>
+                <w:rFonts w:ascii="Arial" w:hAnsi="Arial" w:cs="Arial"/>
                 <w:bCs/>
                 <w:lang w:val="en-US"/>
               </w:rPr>
@@ -4530,14 +4613,14 @@
           <w:p>
             <w:pPr>
               <w:rPr>
-                <w:rFonts w:cs="Calibri"/>
+                <w:rFonts w:ascii="Arial" w:hAnsi="Arial" w:cs="Arial"/>
                 <w:bCs/>
                 <w:lang w:val="en-US"/>
               </w:rPr>
             </w:pPr>
             <w:r>
               <w:rPr>
-                <w:rFonts w:cs="Calibri"/>
+                <w:rFonts w:ascii="Arial" w:hAnsi="Arial" w:cs="Arial"/>
                 <w:bCs/>
                 <w:lang w:val="en-US"/>
               </w:rPr>
@@ -4552,14 +4635,14 @@
           <w:p>
             <w:pPr>
               <w:rPr>
-                <w:rFonts w:cs="Calibri"/>
+                <w:rFonts w:ascii="Arial" w:hAnsi="Arial" w:cs="Arial"/>
                 <w:bCs/>
                 <w:lang w:val="en-US"/>
               </w:rPr>
             </w:pPr>
             <w:r>
               <w:rPr>
-                <w:rFonts w:cs="Calibri"/>
+                <w:rFonts w:ascii="Arial" w:hAnsi="Arial" w:cs="Arial"/>
                 <w:bCs/>
                 <w:lang w:val="en-US"/>
               </w:rPr>
@@ -4573,14 +4656,14 @@
       <w:pPr>
         <w:ind w:left="720"/>
         <w:rPr>
-          <w:rFonts w:cs="Calibri"/>
-          <w:bCs/>
-          <w:lang w:val="en-US"/>
-        </w:rPr>
-      </w:pPr>
-      <w:r>
-        <w:rPr>
-          <w:rFonts w:cs="Calibri"/>
+          <w:rFonts w:ascii="Arial" w:hAnsi="Arial" w:cs="Arial"/>
+          <w:bCs/>
+          <w:lang w:val="en-US"/>
+        </w:rPr>
+      </w:pPr>
+      <w:r>
+        <w:rPr>
+          <w:rFonts w:ascii="Arial" w:hAnsi="Arial" w:cs="Arial"/>
           <w:bCs/>
           <w:lang w:val="en-US"/>
         </w:rPr>
@@ -4588,7 +4671,7 @@
       </w:r>
       <w:r>
         <w:rPr>
-          <w:rFonts w:cs="Calibri"/>
+          <w:rFonts w:ascii="Arial" w:hAnsi="Arial" w:cs="Arial"/>
           <w:bCs/>
           <w:lang w:val="en-US"/>
         </w:rPr>
@@ -4596,7 +4679,7 @@
       </w:r>
       <w:r>
         <w:rPr>
-          <w:rFonts w:cs="Calibri"/>
+          <w:rFonts w:ascii="Arial" w:hAnsi="Arial" w:cs="Arial"/>
           <w:bCs/>
           <w:lang w:val="en-US"/>
         </w:rPr>
@@ -4604,7 +4687,7 @@
       </w:r>
       <w:r>
         <w:rPr>
-          <w:rFonts w:cs="Calibri"/>
+          <w:rFonts w:ascii="Arial" w:hAnsi="Arial" w:cs="Arial"/>
           <w:bCs/>
           <w:lang w:val="en-US"/>
         </w:rPr>
@@ -4648,7 +4731,23 @@
           <w:b/>
           <w:lang w:val="en-US"/>
         </w:rPr>
-        <w:t xml:space="preserve">how the learning rate α influences the policy and </w:t>
+        <w:t xml:space="preserve">how the learning rate </w:t>
+      </w:r>
+      <w:r>
+        <w:rPr>
+          <w:rFonts w:cs="Calibri"/>
+          <w:bCs/>
+          <w:lang w:val="en-US"/>
+        </w:rPr>
+        <w:t>η</w:t>
+      </w:r>
+      <w:r>
+        <w:rPr>
+          <w:rFonts w:cs="Calibri"/>
+          <w:b/>
+          <w:lang w:val="en-US"/>
+        </w:rPr>
+        <w:t xml:space="preserve"> influences the policy and </w:t>
       </w:r>
       <w:r>
         <w:rPr>
@@ -4679,7 +4778,7 @@
       <w:pPr>
         <w:pStyle w:val="Liststycke"/>
         <w:rPr>
-          <w:rFonts w:cs="Calibri"/>
+          <w:rFonts w:ascii="Arial" w:hAnsi="Arial" w:cs="Arial"/>
           <w:bCs/>
           <w:lang w:val="en-US"/>
         </w:rPr>
@@ -4694,11 +4793,51 @@
       </w:r>
       <w:r>
         <w:rPr>
-          <w:rFonts w:cs="Calibri"/>
-          <w:bCs/>
-          <w:lang w:val="en-US"/>
-        </w:rPr>
-        <w:t xml:space="preserve">A smaller alpha will emphasize already learnt experience while a greater alpha will overwrite previous experience. </w:t>
+          <w:rFonts w:ascii="Arial" w:hAnsi="Arial" w:cs="Arial"/>
+          <w:bCs/>
+          <w:lang w:val="en-US"/>
+        </w:rPr>
+        <w:t xml:space="preserve">A smaller </w:t>
+      </w:r>
+      <w:r>
+        <w:rPr>
+          <w:rFonts w:ascii="Arial" w:hAnsi="Arial" w:cs="Arial"/>
+          <w:bCs/>
+          <w:lang w:val="en-US"/>
+        </w:rPr>
+        <w:t>η</w:t>
+      </w:r>
+      <w:r>
+        <w:rPr>
+          <w:rFonts w:ascii="Arial" w:hAnsi="Arial" w:cs="Arial"/>
+          <w:bCs/>
+          <w:lang w:val="en-US"/>
+        </w:rPr>
+        <w:t xml:space="preserve"> will emphasize already learnt experience</w:t>
+      </w:r>
+      <w:r>
+        <w:rPr>
+          <w:rFonts w:ascii="Arial" w:hAnsi="Arial" w:cs="Arial"/>
+          <w:bCs/>
+          <w:lang w:val="en-US"/>
+        </w:rPr>
+        <w:t xml:space="preserve">. A large initial </w:t>
+      </w:r>
+      <w:r>
+        <w:rPr>
+          <w:rFonts w:ascii="Arial" w:hAnsi="Arial" w:cs="Arial"/>
+          <w:bCs/>
+          <w:lang w:val="en-US"/>
+        </w:rPr>
+        <w:t>η</w:t>
+      </w:r>
+      <w:r>
+        <w:rPr>
+          <w:rFonts w:ascii="Arial" w:hAnsi="Arial" w:cs="Arial"/>
+          <w:bCs/>
+          <w:lang w:val="en-US"/>
+        </w:rPr>
+        <w:t xml:space="preserve"> will continuously overwrite old values, so when there is no clear path to the goal the robot will have difficulty to find an optimized path because there is no previous data to rely on. </w:t>
       </w:r>
     </w:p>
     <w:p>
@@ -4711,6 +4850,393 @@
         </w:rPr>
       </w:pPr>
     </w:p>
+    <w:p>
+      <w:pPr>
+        <w:pStyle w:val="Liststycke"/>
+        <w:rPr>
+          <w:rFonts w:cs="Calibri"/>
+          <w:bCs/>
+          <w:lang w:val="en-US"/>
+        </w:rPr>
+      </w:pPr>
+      <w:r>
+        <w:rPr>
+          <w:rFonts w:cs="Calibri"/>
+          <w:bCs/>
+          <w:noProof/>
+          <w:lang w:val="en-US"/>
+        </w:rPr>
+        <w:drawing>
+          <wp:inline distT="0" distB="0" distL="0" distR="0" wp14:anchorId="451D1C2C" wp14:editId="723B9AEF">
+            <wp:extent cx="2528348" cy="1894937"/>
+            <wp:effectExtent l="0" t="0" r="5715" b="0"/>
+            <wp:docPr id="12" name="Bildobjekt 12"/>
+            <wp:cNvGraphicFramePr>
+              <a:graphicFrameLocks xmlns:a="http://schemas.openxmlformats.org/drawingml/2006/main" noChangeAspect="1"/>
+            </wp:cNvGraphicFramePr>
+            <a:graphic xmlns:a="http://schemas.openxmlformats.org/drawingml/2006/main">
+              <a:graphicData uri="http://schemas.openxmlformats.org/drawingml/2006/picture">
+                <pic:pic xmlns:pic="http://schemas.openxmlformats.org/drawingml/2006/picture">
+                  <pic:nvPicPr>
+                    <pic:cNvPr id="0" name="Picture 12"/>
+                    <pic:cNvPicPr>
+                      <a:picLocks noChangeAspect="1" noChangeArrowheads="1"/>
+                    </pic:cNvPicPr>
+                  </pic:nvPicPr>
+                  <pic:blipFill>
+                    <a:blip r:embed="rId13">
+                      <a:extLst>
+                        <a:ext uri="{28A0092B-C50C-407E-A947-70E740481C1C}">
+                          <a14:useLocalDpi xmlns:a14="http://schemas.microsoft.com/office/drawing/2010/main" val="0"/>
+                        </a:ext>
+                      </a:extLst>
+                    </a:blip>
+                    <a:srcRect/>
+                    <a:stretch>
+                      <a:fillRect/>
+                    </a:stretch>
+                  </pic:blipFill>
+                  <pic:spPr bwMode="auto">
+                    <a:xfrm>
+                      <a:off x="0" y="0"/>
+                      <a:ext cx="2528348" cy="1894937"/>
+                    </a:xfrm>
+                    <a:prstGeom prst="rect">
+                      <a:avLst/>
+                    </a:prstGeom>
+                    <a:noFill/>
+                    <a:ln>
+                      <a:noFill/>
+                    </a:ln>
+                  </pic:spPr>
+                </pic:pic>
+              </a:graphicData>
+            </a:graphic>
+          </wp:inline>
+        </w:drawing>
+      </w:r>
+      <w:r>
+        <w:rPr>
+          <w:rFonts w:cs="Calibri"/>
+          <w:bCs/>
+          <w:noProof/>
+          <w:lang w:val="en-US"/>
+        </w:rPr>
+        <w:drawing>
+          <wp:inline distT="0" distB="0" distL="0" distR="0" wp14:anchorId="0719215C" wp14:editId="3E31BB65">
+            <wp:extent cx="2608140" cy="1954739"/>
+            <wp:effectExtent l="0" t="0" r="1905" b="7620"/>
+            <wp:docPr id="11" name="Bildobjekt 11"/>
+            <wp:cNvGraphicFramePr>
+              <a:graphicFrameLocks xmlns:a="http://schemas.openxmlformats.org/drawingml/2006/main" noChangeAspect="1"/>
+            </wp:cNvGraphicFramePr>
+            <a:graphic xmlns:a="http://schemas.openxmlformats.org/drawingml/2006/main">
+              <a:graphicData uri="http://schemas.openxmlformats.org/drawingml/2006/picture">
+                <pic:pic xmlns:pic="http://schemas.openxmlformats.org/drawingml/2006/picture">
+                  <pic:nvPicPr>
+                    <pic:cNvPr id="0" name="Picture 11"/>
+                    <pic:cNvPicPr>
+                      <a:picLocks noChangeAspect="1" noChangeArrowheads="1"/>
+                    </pic:cNvPicPr>
+                  </pic:nvPicPr>
+                  <pic:blipFill>
+                    <a:blip r:embed="rId14">
+                      <a:extLst>
+                        <a:ext uri="{28A0092B-C50C-407E-A947-70E740481C1C}">
+                          <a14:useLocalDpi xmlns:a14="http://schemas.microsoft.com/office/drawing/2010/main" val="0"/>
+                        </a:ext>
+                      </a:extLst>
+                    </a:blip>
+                    <a:srcRect/>
+                    <a:stretch>
+                      <a:fillRect/>
+                    </a:stretch>
+                  </pic:blipFill>
+                  <pic:spPr bwMode="auto">
+                    <a:xfrm>
+                      <a:off x="0" y="0"/>
+                      <a:ext cx="2648426" cy="1984932"/>
+                    </a:xfrm>
+                    <a:prstGeom prst="rect">
+                      <a:avLst/>
+                    </a:prstGeom>
+                    <a:noFill/>
+                    <a:ln>
+                      <a:noFill/>
+                    </a:ln>
+                  </pic:spPr>
+                </pic:pic>
+              </a:graphicData>
+            </a:graphic>
+          </wp:inline>
+        </w:drawing>
+      </w:r>
+    </w:p>
+    <w:p>
+      <w:pPr>
+        <w:pStyle w:val="Liststycke"/>
+        <w:rPr>
+          <w:rFonts w:cs="Calibri"/>
+          <w:bCs/>
+          <w:lang w:val="en-US"/>
+        </w:rPr>
+      </w:pPr>
+    </w:p>
+    <w:tbl>
+      <w:tblPr>
+        <w:tblStyle w:val="Tabellrutnt"/>
+        <w:tblW w:w="0" w:type="auto"/>
+        <w:tblInd w:w="720" w:type="dxa"/>
+        <w:tblLook w:val="04A0" w:firstRow="1" w:lastRow="0" w:firstColumn="1" w:lastColumn="0" w:noHBand="0" w:noVBand="1"/>
+      </w:tblPr>
+      <w:tblGrid>
+        <w:gridCol w:w="1754"/>
+        <w:gridCol w:w="1701"/>
+        <w:gridCol w:w="1701"/>
+        <w:gridCol w:w="1701"/>
+        <w:gridCol w:w="1705"/>
+      </w:tblGrid>
+      <w:tr>
+        <w:tc>
+          <w:tcPr>
+            <w:tcW w:w="1754" w:type="dxa"/>
+          </w:tcPr>
+          <w:p>
+            <w:pPr>
+              <w:rPr>
+                <w:rFonts w:ascii="Arial" w:hAnsi="Arial" w:cs="Arial"/>
+                <w:bCs/>
+                <w:lang w:val="en-US"/>
+              </w:rPr>
+            </w:pPr>
+            <w:r>
+              <w:rPr>
+                <w:rFonts w:ascii="Arial" w:hAnsi="Arial" w:cs="Arial"/>
+                <w:bCs/>
+                <w:lang w:val="en-US"/>
+              </w:rPr>
+              <w:t>Episodes</w:t>
+            </w:r>
+          </w:p>
+        </w:tc>
+        <w:tc>
+          <w:tcPr>
+            <w:tcW w:w="1701" w:type="dxa"/>
+          </w:tcPr>
+          <w:p>
+            <w:pPr>
+              <w:rPr>
+                <w:rFonts w:ascii="Arial" w:hAnsi="Arial" w:cs="Arial"/>
+                <w:bCs/>
+                <w:lang w:val="en-US"/>
+              </w:rPr>
+            </w:pPr>
+            <w:r>
+              <w:rPr>
+                <w:rFonts w:ascii="Arial" w:hAnsi="Arial" w:cs="Arial"/>
+                <w:bCs/>
+                <w:lang w:val="en-US"/>
+              </w:rPr>
+              <w:t>η</w:t>
+            </w:r>
+          </w:p>
+        </w:tc>
+        <w:tc>
+          <w:tcPr>
+            <w:tcW w:w="1701" w:type="dxa"/>
+          </w:tcPr>
+          <w:p>
+            <w:pPr>
+              <w:rPr>
+                <w:rFonts w:ascii="Arial" w:hAnsi="Arial" w:cs="Arial"/>
+                <w:bCs/>
+                <w:lang w:val="en-US"/>
+              </w:rPr>
+            </w:pPr>
+            <w:r>
+              <w:rPr>
+                <w:rFonts w:ascii="Arial" w:hAnsi="Arial" w:cs="Arial"/>
+                <w:bCs/>
+                <w:lang w:val="en-US"/>
+              </w:rPr>
+              <w:t>ε</w:t>
+            </w:r>
+          </w:p>
+        </w:tc>
+        <w:tc>
+          <w:tcPr>
+            <w:tcW w:w="1701" w:type="dxa"/>
+          </w:tcPr>
+          <w:p>
+            <w:pPr>
+              <w:rPr>
+                <w:rFonts w:ascii="Arial" w:hAnsi="Arial" w:cs="Arial"/>
+                <w:bCs/>
+                <w:lang w:val="en-US"/>
+              </w:rPr>
+            </w:pPr>
+            <w:r>
+              <w:rPr>
+                <w:rFonts w:ascii="Arial" w:hAnsi="Arial" w:cs="Arial"/>
+                <w:bCs/>
+                <w:lang w:val="en-US"/>
+              </w:rPr>
+              <w:t>γ</w:t>
+            </w:r>
+          </w:p>
+        </w:tc>
+        <w:tc>
+          <w:tcPr>
+            <w:tcW w:w="1705" w:type="dxa"/>
+          </w:tcPr>
+          <w:p>
+            <w:pPr>
+              <w:rPr>
+                <w:rFonts w:ascii="Arial" w:hAnsi="Arial" w:cs="Arial"/>
+                <w:bCs/>
+                <w:lang w:val="en-US"/>
+              </w:rPr>
+            </w:pPr>
+            <w:r>
+              <w:rPr>
+                <w:rFonts w:ascii="Arial" w:hAnsi="Arial" w:cs="Arial"/>
+                <w:bCs/>
+                <w:lang w:val="en-US"/>
+              </w:rPr>
+              <w:t>B</w:t>
+            </w:r>
+          </w:p>
+        </w:tc>
+      </w:tr>
+      <w:tr>
+        <w:tc>
+          <w:tcPr>
+            <w:tcW w:w="1754" w:type="dxa"/>
+          </w:tcPr>
+          <w:p>
+            <w:pPr>
+              <w:rPr>
+                <w:rFonts w:ascii="Arial" w:hAnsi="Arial" w:cs="Arial"/>
+                <w:bCs/>
+                <w:lang w:val="en-US"/>
+              </w:rPr>
+            </w:pPr>
+            <w:r>
+              <w:rPr>
+                <w:rFonts w:ascii="Arial" w:hAnsi="Arial" w:cs="Arial"/>
+                <w:bCs/>
+                <w:lang w:val="en-US"/>
+              </w:rPr>
+              <w:t>500</w:t>
+            </w:r>
+          </w:p>
+        </w:tc>
+        <w:tc>
+          <w:tcPr>
+            <w:tcW w:w="1701" w:type="dxa"/>
+          </w:tcPr>
+          <w:p>
+            <w:pPr>
+              <w:rPr>
+                <w:rFonts w:ascii="Arial" w:hAnsi="Arial" w:cs="Arial"/>
+                <w:bCs/>
+                <w:lang w:val="en-US"/>
+              </w:rPr>
+            </w:pPr>
+            <w:r>
+              <w:rPr>
+                <w:rFonts w:ascii="Arial" w:hAnsi="Arial" w:cs="Arial"/>
+                <w:bCs/>
+                <w:lang w:val="en-US"/>
+              </w:rPr>
+              <w:t>0.</w:t>
+            </w:r>
+            <w:r>
+              <w:rPr>
+                <w:rFonts w:ascii="Arial" w:hAnsi="Arial" w:cs="Arial"/>
+                <w:bCs/>
+                <w:lang w:val="en-US"/>
+              </w:rPr>
+              <w:t>9</w:t>
+            </w:r>
+          </w:p>
+        </w:tc>
+        <w:tc>
+          <w:tcPr>
+            <w:tcW w:w="1701" w:type="dxa"/>
+          </w:tcPr>
+          <w:p>
+            <w:pPr>
+              <w:rPr>
+                <w:rFonts w:ascii="Arial" w:hAnsi="Arial" w:cs="Arial"/>
+                <w:bCs/>
+                <w:lang w:val="en-US"/>
+              </w:rPr>
+            </w:pPr>
+            <w:r>
+              <w:rPr>
+                <w:rFonts w:ascii="Arial" w:hAnsi="Arial" w:cs="Arial"/>
+                <w:bCs/>
+                <w:lang w:val="en-US"/>
+              </w:rPr>
+              <w:t>1.0</w:t>
+            </w:r>
+          </w:p>
+        </w:tc>
+        <w:tc>
+          <w:tcPr>
+            <w:tcW w:w="1701" w:type="dxa"/>
+          </w:tcPr>
+          <w:p>
+            <w:pPr>
+              <w:rPr>
+                <w:rFonts w:ascii="Arial" w:hAnsi="Arial" w:cs="Arial"/>
+                <w:bCs/>
+                <w:lang w:val="en-US"/>
+              </w:rPr>
+            </w:pPr>
+            <w:r>
+              <w:rPr>
+                <w:rFonts w:ascii="Arial" w:hAnsi="Arial" w:cs="Arial"/>
+                <w:bCs/>
+                <w:lang w:val="en-US"/>
+              </w:rPr>
+              <w:t>0.</w:t>
+            </w:r>
+            <w:r>
+              <w:rPr>
+                <w:rFonts w:ascii="Arial" w:hAnsi="Arial" w:cs="Arial"/>
+                <w:bCs/>
+                <w:lang w:val="en-US"/>
+              </w:rPr>
+              <w:t>9</w:t>
+            </w:r>
+          </w:p>
+        </w:tc>
+        <w:tc>
+          <w:tcPr>
+            <w:tcW w:w="1705" w:type="dxa"/>
+          </w:tcPr>
+          <w:p>
+            <w:pPr>
+              <w:rPr>
+                <w:rFonts w:ascii="Arial" w:hAnsi="Arial" w:cs="Arial"/>
+                <w:bCs/>
+                <w:lang w:val="en-US"/>
+              </w:rPr>
+            </w:pPr>
+            <w:r>
+              <w:rPr>
+                <w:rFonts w:ascii="Arial" w:hAnsi="Arial" w:cs="Arial"/>
+                <w:bCs/>
+                <w:lang w:val="en-US"/>
+              </w:rPr>
+              <w:t>2/3</w:t>
+            </w:r>
+          </w:p>
+        </w:tc>
+      </w:tr>
+    </w:tbl>
     <w:p>
       <w:pPr>
         <w:pStyle w:val="Liststycke"/>
@@ -4757,14 +5283,14 @@
       <w:pPr>
         <w:pStyle w:val="Liststycke"/>
         <w:rPr>
-          <w:rFonts w:cs="Calibri"/>
-          <w:bCs/>
-          <w:lang w:val="en-US"/>
-        </w:rPr>
-      </w:pPr>
-      <w:r>
-        <w:rPr>
-          <w:rFonts w:cs="Calibri"/>
+          <w:rFonts w:ascii="Arial" w:hAnsi="Arial" w:cs="Arial"/>
+          <w:bCs/>
+          <w:lang w:val="en-US"/>
+        </w:rPr>
+      </w:pPr>
+      <w:r>
+        <w:rPr>
+          <w:rFonts w:ascii="Arial" w:hAnsi="Arial" w:cs="Arial"/>
           <w:bCs/>
           <w:lang w:val="en-US"/>
         </w:rPr>
@@ -4772,7 +5298,7 @@
       </w:r>
       <w:r>
         <w:rPr>
-          <w:rFonts w:cs="Calibri"/>
+          <w:rFonts w:ascii="Arial" w:hAnsi="Arial" w:cs="Arial"/>
           <w:bCs/>
           <w:lang w:val="en-US"/>
         </w:rPr>
@@ -4780,7 +5306,7 @@
       </w:r>
       <w:r>
         <w:rPr>
-          <w:rFonts w:cs="Calibri"/>
+          <w:rFonts w:ascii="Arial" w:hAnsi="Arial" w:cs="Arial"/>
           <w:bCs/>
           <w:lang w:val="en-US"/>
         </w:rPr>
@@ -4788,7 +5314,7 @@
       </w:r>
       <w:r>
         <w:rPr>
-          <w:rFonts w:cs="Calibri"/>
+          <w:rFonts w:ascii="Arial" w:hAnsi="Arial" w:cs="Arial"/>
           <w:bCs/>
           <w:lang w:val="en-US"/>
         </w:rPr>
@@ -4796,7 +5322,7 @@
       </w:r>
       <w:r>
         <w:rPr>
-          <w:rFonts w:cs="Calibri"/>
+          <w:rFonts w:ascii="Arial" w:hAnsi="Arial" w:cs="Arial"/>
           <w:bCs/>
           <w:lang w:val="en-US"/>
         </w:rPr>
@@ -4807,8 +5333,467 @@
       <w:pPr>
         <w:pStyle w:val="Liststycke"/>
         <w:rPr>
-          <w:rFonts w:cs="Calibri"/>
-          <w:b/>
+          <w:rFonts w:ascii="Arial" w:hAnsi="Arial" w:cs="Arial"/>
+          <w:bCs/>
+          <w:lang w:val="en-US"/>
+        </w:rPr>
+      </w:pPr>
+      <w:r>
+        <w:rPr>
+          <w:rFonts w:ascii="Arial" w:hAnsi="Arial" w:cs="Arial"/>
+          <w:bCs/>
+          <w:noProof/>
+          <w:lang w:val="en-US"/>
+        </w:rPr>
+        <w:drawing>
+          <wp:inline distT="0" distB="0" distL="0" distR="0" wp14:anchorId="17DC0933" wp14:editId="68653FAE">
+            <wp:extent cx="2509774" cy="1881016"/>
+            <wp:effectExtent l="0" t="0" r="5080" b="5080"/>
+            <wp:docPr id="14" name="Bildobjekt 14"/>
+            <wp:cNvGraphicFramePr>
+              <a:graphicFrameLocks xmlns:a="http://schemas.openxmlformats.org/drawingml/2006/main" noChangeAspect="1"/>
+            </wp:cNvGraphicFramePr>
+            <a:graphic xmlns:a="http://schemas.openxmlformats.org/drawingml/2006/main">
+              <a:graphicData uri="http://schemas.openxmlformats.org/drawingml/2006/picture">
+                <pic:pic xmlns:pic="http://schemas.openxmlformats.org/drawingml/2006/picture">
+                  <pic:nvPicPr>
+                    <pic:cNvPr id="0" name="Picture 14"/>
+                    <pic:cNvPicPr>
+                      <a:picLocks noChangeAspect="1" noChangeArrowheads="1"/>
+                    </pic:cNvPicPr>
+                  </pic:nvPicPr>
+                  <pic:blipFill>
+                    <a:blip r:embed="rId15">
+                      <a:extLst>
+                        <a:ext uri="{28A0092B-C50C-407E-A947-70E740481C1C}">
+                          <a14:useLocalDpi xmlns:a14="http://schemas.microsoft.com/office/drawing/2010/main" val="0"/>
+                        </a:ext>
+                      </a:extLst>
+                    </a:blip>
+                    <a:srcRect/>
+                    <a:stretch>
+                      <a:fillRect/>
+                    </a:stretch>
+                  </pic:blipFill>
+                  <pic:spPr bwMode="auto">
+                    <a:xfrm>
+                      <a:off x="0" y="0"/>
+                      <a:ext cx="2548290" cy="1909883"/>
+                    </a:xfrm>
+                    <a:prstGeom prst="rect">
+                      <a:avLst/>
+                    </a:prstGeom>
+                    <a:noFill/>
+                    <a:ln>
+                      <a:noFill/>
+                    </a:ln>
+                  </pic:spPr>
+                </pic:pic>
+              </a:graphicData>
+            </a:graphic>
+          </wp:inline>
+        </w:drawing>
+      </w:r>
+      <w:r>
+        <w:rPr>
+          <w:rFonts w:ascii="Arial" w:hAnsi="Arial" w:cs="Arial"/>
+          <w:bCs/>
+          <w:noProof/>
+          <w:lang w:val="en-US"/>
+        </w:rPr>
+        <w:drawing>
+          <wp:inline distT="0" distB="0" distL="0" distR="0" wp14:anchorId="5711B102" wp14:editId="49D085A5">
+            <wp:extent cx="2566035" cy="1875692"/>
+            <wp:effectExtent l="0" t="0" r="5715" b="0"/>
+            <wp:docPr id="15" name="Bildobjekt 15"/>
+            <wp:cNvGraphicFramePr>
+              <a:graphicFrameLocks xmlns:a="http://schemas.openxmlformats.org/drawingml/2006/main" noChangeAspect="1"/>
+            </wp:cNvGraphicFramePr>
+            <a:graphic xmlns:a="http://schemas.openxmlformats.org/drawingml/2006/main">
+              <a:graphicData uri="http://schemas.openxmlformats.org/drawingml/2006/picture">
+                <pic:pic xmlns:pic="http://schemas.openxmlformats.org/drawingml/2006/picture">
+                  <pic:nvPicPr>
+                    <pic:cNvPr id="0" name="Picture 15"/>
+                    <pic:cNvPicPr>
+                      <a:picLocks noChangeAspect="1" noChangeArrowheads="1"/>
+                    </pic:cNvPicPr>
+                  </pic:nvPicPr>
+                  <pic:blipFill>
+                    <a:blip r:embed="rId16">
+                      <a:extLst>
+                        <a:ext uri="{28A0092B-C50C-407E-A947-70E740481C1C}">
+                          <a14:useLocalDpi xmlns:a14="http://schemas.microsoft.com/office/drawing/2010/main" val="0"/>
+                        </a:ext>
+                      </a:extLst>
+                    </a:blip>
+                    <a:srcRect/>
+                    <a:stretch>
+                      <a:fillRect/>
+                    </a:stretch>
+                  </pic:blipFill>
+                  <pic:spPr bwMode="auto">
+                    <a:xfrm>
+                      <a:off x="0" y="0"/>
+                      <a:ext cx="2711299" cy="1981875"/>
+                    </a:xfrm>
+                    <a:prstGeom prst="rect">
+                      <a:avLst/>
+                    </a:prstGeom>
+                    <a:noFill/>
+                    <a:ln>
+                      <a:noFill/>
+                    </a:ln>
+                  </pic:spPr>
+                </pic:pic>
+              </a:graphicData>
+            </a:graphic>
+          </wp:inline>
+        </w:drawing>
+      </w:r>
+    </w:p>
+    <w:p>
+      <w:pPr>
+        <w:pStyle w:val="Liststycke"/>
+        <w:rPr>
+          <w:rFonts w:ascii="Arial" w:hAnsi="Arial" w:cs="Arial"/>
+          <w:bCs/>
+          <w:lang w:val="en-US"/>
+        </w:rPr>
+      </w:pPr>
+    </w:p>
+    <w:p>
+      <w:pPr>
+        <w:pStyle w:val="Liststycke"/>
+        <w:rPr>
+          <w:rFonts w:cs="Calibri"/>
+          <w:b/>
+          <w:lang w:val="en-US"/>
+        </w:rPr>
+      </w:pPr>
+    </w:p>
+    <w:tbl>
+      <w:tblPr>
+        <w:tblStyle w:val="Tabellrutnt"/>
+        <w:tblW w:w="0" w:type="auto"/>
+        <w:tblInd w:w="720" w:type="dxa"/>
+        <w:tblLook w:val="04A0" w:firstRow="1" w:lastRow="0" w:firstColumn="1" w:lastColumn="0" w:noHBand="0" w:noVBand="1"/>
+      </w:tblPr>
+      <w:tblGrid>
+        <w:gridCol w:w="1754"/>
+        <w:gridCol w:w="1701"/>
+        <w:gridCol w:w="1701"/>
+        <w:gridCol w:w="1701"/>
+        <w:gridCol w:w="1705"/>
+      </w:tblGrid>
+      <w:tr>
+        <w:tc>
+          <w:tcPr>
+            <w:tcW w:w="1754" w:type="dxa"/>
+          </w:tcPr>
+          <w:p>
+            <w:pPr>
+              <w:rPr>
+                <w:rFonts w:ascii="Arial" w:hAnsi="Arial" w:cs="Arial"/>
+                <w:bCs/>
+                <w:lang w:val="en-US"/>
+              </w:rPr>
+            </w:pPr>
+            <w:r>
+              <w:rPr>
+                <w:rFonts w:ascii="Arial" w:hAnsi="Arial" w:cs="Arial"/>
+                <w:bCs/>
+                <w:lang w:val="en-US"/>
+              </w:rPr>
+              <w:t>Episodes</w:t>
+            </w:r>
+          </w:p>
+        </w:tc>
+        <w:tc>
+          <w:tcPr>
+            <w:tcW w:w="1701" w:type="dxa"/>
+          </w:tcPr>
+          <w:p>
+            <w:pPr>
+              <w:rPr>
+                <w:rFonts w:ascii="Arial" w:hAnsi="Arial" w:cs="Arial"/>
+                <w:bCs/>
+                <w:lang w:val="en-US"/>
+              </w:rPr>
+            </w:pPr>
+            <w:r>
+              <w:rPr>
+                <w:rFonts w:ascii="Arial" w:hAnsi="Arial" w:cs="Arial"/>
+                <w:bCs/>
+                <w:lang w:val="en-US"/>
+              </w:rPr>
+              <w:t>η</w:t>
+            </w:r>
+          </w:p>
+        </w:tc>
+        <w:tc>
+          <w:tcPr>
+            <w:tcW w:w="1701" w:type="dxa"/>
+          </w:tcPr>
+          <w:p>
+            <w:pPr>
+              <w:rPr>
+                <w:rFonts w:ascii="Arial" w:hAnsi="Arial" w:cs="Arial"/>
+                <w:bCs/>
+                <w:lang w:val="en-US"/>
+              </w:rPr>
+            </w:pPr>
+            <w:r>
+              <w:rPr>
+                <w:rFonts w:ascii="Arial" w:hAnsi="Arial" w:cs="Arial"/>
+                <w:bCs/>
+                <w:lang w:val="en-US"/>
+              </w:rPr>
+              <w:t>ε</w:t>
+            </w:r>
+          </w:p>
+        </w:tc>
+        <w:tc>
+          <w:tcPr>
+            <w:tcW w:w="1701" w:type="dxa"/>
+          </w:tcPr>
+          <w:p>
+            <w:pPr>
+              <w:rPr>
+                <w:rFonts w:ascii="Arial" w:hAnsi="Arial" w:cs="Arial"/>
+                <w:bCs/>
+                <w:lang w:val="en-US"/>
+              </w:rPr>
+            </w:pPr>
+            <w:r>
+              <w:rPr>
+                <w:rFonts w:ascii="Arial" w:hAnsi="Arial" w:cs="Arial"/>
+                <w:bCs/>
+                <w:lang w:val="en-US"/>
+              </w:rPr>
+              <w:t>γ</w:t>
+            </w:r>
+          </w:p>
+        </w:tc>
+        <w:tc>
+          <w:tcPr>
+            <w:tcW w:w="1705" w:type="dxa"/>
+          </w:tcPr>
+          <w:p>
+            <w:pPr>
+              <w:rPr>
+                <w:rFonts w:ascii="Arial" w:hAnsi="Arial" w:cs="Arial"/>
+                <w:bCs/>
+                <w:lang w:val="en-US"/>
+              </w:rPr>
+            </w:pPr>
+            <w:r>
+              <w:rPr>
+                <w:rFonts w:ascii="Arial" w:hAnsi="Arial" w:cs="Arial"/>
+                <w:bCs/>
+                <w:lang w:val="en-US"/>
+              </w:rPr>
+              <w:t>B</w:t>
+            </w:r>
+          </w:p>
+        </w:tc>
+      </w:tr>
+      <w:tr>
+        <w:tc>
+          <w:tcPr>
+            <w:tcW w:w="1754" w:type="dxa"/>
+          </w:tcPr>
+          <w:p>
+            <w:pPr>
+              <w:rPr>
+                <w:rFonts w:ascii="Arial" w:hAnsi="Arial" w:cs="Arial"/>
+                <w:bCs/>
+                <w:lang w:val="en-US"/>
+              </w:rPr>
+            </w:pPr>
+            <w:r>
+              <w:rPr>
+                <w:rFonts w:ascii="Arial" w:hAnsi="Arial" w:cs="Arial"/>
+                <w:bCs/>
+                <w:lang w:val="en-US"/>
+              </w:rPr>
+              <w:t>500</w:t>
+            </w:r>
+          </w:p>
+        </w:tc>
+        <w:tc>
+          <w:tcPr>
+            <w:tcW w:w="1701" w:type="dxa"/>
+          </w:tcPr>
+          <w:p>
+            <w:pPr>
+              <w:rPr>
+                <w:rFonts w:ascii="Arial" w:hAnsi="Arial" w:cs="Arial"/>
+                <w:bCs/>
+                <w:lang w:val="en-US"/>
+              </w:rPr>
+            </w:pPr>
+            <w:r>
+              <w:rPr>
+                <w:rFonts w:ascii="Arial" w:hAnsi="Arial" w:cs="Arial"/>
+                <w:bCs/>
+                <w:lang w:val="en-US"/>
+              </w:rPr>
+              <w:t>0.</w:t>
+            </w:r>
+            <w:r>
+              <w:rPr>
+                <w:rFonts w:ascii="Arial" w:hAnsi="Arial" w:cs="Arial"/>
+                <w:bCs/>
+                <w:lang w:val="en-US"/>
+              </w:rPr>
+              <w:t>1</w:t>
+            </w:r>
+          </w:p>
+        </w:tc>
+        <w:tc>
+          <w:tcPr>
+            <w:tcW w:w="1701" w:type="dxa"/>
+          </w:tcPr>
+          <w:p>
+            <w:pPr>
+              <w:rPr>
+                <w:rFonts w:ascii="Arial" w:hAnsi="Arial" w:cs="Arial"/>
+                <w:bCs/>
+                <w:lang w:val="en-US"/>
+              </w:rPr>
+            </w:pPr>
+            <w:r>
+              <w:rPr>
+                <w:rFonts w:ascii="Arial" w:hAnsi="Arial" w:cs="Arial"/>
+                <w:bCs/>
+                <w:lang w:val="en-US"/>
+              </w:rPr>
+              <w:t>1.0</w:t>
+            </w:r>
+          </w:p>
+        </w:tc>
+        <w:tc>
+          <w:tcPr>
+            <w:tcW w:w="1701" w:type="dxa"/>
+          </w:tcPr>
+          <w:p>
+            <w:pPr>
+              <w:rPr>
+                <w:rFonts w:ascii="Arial" w:hAnsi="Arial" w:cs="Arial"/>
+                <w:bCs/>
+                <w:lang w:val="en-US"/>
+              </w:rPr>
+            </w:pPr>
+            <w:r>
+              <w:rPr>
+                <w:rFonts w:ascii="Arial" w:hAnsi="Arial" w:cs="Arial"/>
+                <w:bCs/>
+                <w:lang w:val="en-US"/>
+              </w:rPr>
+              <w:t>0.</w:t>
+            </w:r>
+            <w:r>
+              <w:rPr>
+                <w:rFonts w:ascii="Arial" w:hAnsi="Arial" w:cs="Arial"/>
+                <w:bCs/>
+                <w:lang w:val="en-US"/>
+              </w:rPr>
+              <w:t>1</w:t>
+            </w:r>
+          </w:p>
+        </w:tc>
+        <w:tc>
+          <w:tcPr>
+            <w:tcW w:w="1705" w:type="dxa"/>
+          </w:tcPr>
+          <w:p>
+            <w:pPr>
+              <w:rPr>
+                <w:rFonts w:ascii="Arial" w:hAnsi="Arial" w:cs="Arial"/>
+                <w:bCs/>
+                <w:lang w:val="en-US"/>
+              </w:rPr>
+            </w:pPr>
+            <w:r>
+              <w:rPr>
+                <w:rFonts w:ascii="Arial" w:hAnsi="Arial" w:cs="Arial"/>
+                <w:bCs/>
+                <w:lang w:val="en-US"/>
+              </w:rPr>
+              <w:t>2/3</w:t>
+            </w:r>
+          </w:p>
+        </w:tc>
+      </w:tr>
+    </w:tbl>
+    <w:p>
+      <w:pPr>
+        <w:pStyle w:val="Liststycke"/>
+        <w:rPr>
+          <w:rFonts w:cs="Calibri"/>
+          <w:b/>
+          <w:lang w:val="en-US"/>
+        </w:rPr>
+      </w:pPr>
+    </w:p>
+    <w:p>
+      <w:pPr>
+        <w:pStyle w:val="Liststycke"/>
+        <w:rPr>
+          <w:rFonts w:ascii="Arial" w:hAnsi="Arial" w:cs="Arial"/>
+          <w:bCs/>
+          <w:lang w:val="en-US"/>
+        </w:rPr>
+      </w:pPr>
+      <w:r>
+        <w:rPr>
+          <w:rFonts w:ascii="Arial" w:hAnsi="Arial" w:cs="Arial"/>
+          <w:bCs/>
+          <w:lang w:val="en-US"/>
+        </w:rPr>
+        <w:t xml:space="preserve">In the figures above the value function is maximized for short term rewards, meaning that the best policy for only a few states is chosen. Going in the obstacle is immediately very negative while everything almost every other step is valued the same, except the steps immediately next to the goal. </w:t>
+      </w:r>
+    </w:p>
+    <w:p>
+      <w:pPr>
+        <w:pStyle w:val="Liststycke"/>
+        <w:rPr>
+          <w:rFonts w:ascii="Arial" w:hAnsi="Arial" w:cs="Arial"/>
+          <w:bCs/>
+          <w:lang w:val="en-US"/>
+        </w:rPr>
+      </w:pPr>
+      <w:r>
+        <w:rPr>
+          <w:rFonts w:ascii="Arial" w:hAnsi="Arial" w:cs="Arial"/>
+          <w:bCs/>
+          <w:lang w:val="en-US"/>
+        </w:rPr>
+        <w:t>It is hard to find a</w:t>
+      </w:r>
+      <w:r>
+        <w:rPr>
+          <w:rFonts w:ascii="Arial" w:hAnsi="Arial" w:cs="Arial"/>
+          <w:bCs/>
+          <w:lang w:val="en-US"/>
+        </w:rPr>
+        <w:t>n</w:t>
+      </w:r>
+      <w:r>
+        <w:rPr>
+          <w:rFonts w:ascii="Arial" w:hAnsi="Arial" w:cs="Arial"/>
+          <w:bCs/>
+          <w:lang w:val="en-US"/>
+        </w:rPr>
+        <w:t xml:space="preserve"> optimal policy on the left side of the obstacle because it doesn’t learn the long-term rewards of moving away from the goal toward the bottom.</w:t>
+      </w:r>
+    </w:p>
+    <w:p>
+      <w:pPr>
+        <w:pStyle w:val="Liststycke"/>
+        <w:rPr>
+          <w:rFonts w:cs="Calibri"/>
+          <w:bCs/>
           <w:lang w:val="en-US"/>
         </w:rPr>
       </w:pPr>
@@ -4881,27 +5866,506 @@
       <w:pPr>
         <w:pStyle w:val="Liststycke"/>
         <w:rPr>
-          <w:rFonts w:cs="Calibri"/>
-          <w:bCs/>
-          <w:lang w:val="en-US"/>
-        </w:rPr>
-      </w:pPr>
-      <w:r>
-        <w:rPr>
-          <w:rFonts w:cs="Calibri"/>
-          <w:bCs/>
-          <w:lang w:val="en-US"/>
-        </w:rPr>
-        <w:t>The exploration factor is the probability that the robot will take a random action. During early training the exploration factor needs to be big to make the robot evaluate the entire course. Towards the end the exploration factor should be smaller to make the robot evaluate a more optimized path towards the goal.</w:t>
-      </w:r>
-      <w:r>
-        <w:rPr>
-          <w:rFonts w:cs="Calibri"/>
+          <w:rFonts w:ascii="Arial" w:hAnsi="Arial" w:cs="Arial"/>
+          <w:bCs/>
+          <w:lang w:val="en-US"/>
+        </w:rPr>
+      </w:pPr>
+      <w:r>
+        <w:rPr>
+          <w:rFonts w:ascii="Arial" w:hAnsi="Arial" w:cs="Arial"/>
+          <w:bCs/>
+          <w:lang w:val="en-US"/>
+        </w:rPr>
+        <w:t xml:space="preserve">The exploration factor is the probability that the robot will take a random action. During early </w:t>
+      </w:r>
+      <w:r>
+        <w:rPr>
+          <w:rFonts w:ascii="Arial" w:hAnsi="Arial" w:cs="Arial"/>
+          <w:bCs/>
+          <w:lang w:val="en-US"/>
+        </w:rPr>
+        <w:t>training,</w:t>
+      </w:r>
+      <w:r>
+        <w:rPr>
+          <w:rFonts w:ascii="Arial" w:hAnsi="Arial" w:cs="Arial"/>
+          <w:bCs/>
+          <w:lang w:val="en-US"/>
+        </w:rPr>
+        <w:t xml:space="preserve"> the exploration factor needs to be big to make the robot evaluate the entire course. Towards the end the exploration factor should be smaller to make the robot evaluate a more optimized path towards the goal.</w:t>
+      </w:r>
+    </w:p>
+    <w:p>
+      <w:pPr>
+        <w:pStyle w:val="Liststycke"/>
+        <w:rPr>
+          <w:rFonts w:ascii="Arial" w:hAnsi="Arial" w:cs="Arial"/>
+          <w:bCs/>
+          <w:lang w:val="en-US"/>
+        </w:rPr>
+      </w:pPr>
+    </w:p>
+    <w:p>
+      <w:pPr>
+        <w:pStyle w:val="Liststycke"/>
+        <w:rPr>
+          <w:rFonts w:ascii="Arial" w:hAnsi="Arial" w:cs="Arial"/>
+          <w:bCs/>
+          <w:lang w:val="en-US"/>
+        </w:rPr>
+      </w:pPr>
+      <w:r>
+        <w:rPr>
+          <w:rFonts w:ascii="Arial" w:hAnsi="Arial" w:cs="Arial"/>
+          <w:bCs/>
+          <w:noProof/>
+          <w:lang w:val="en-US"/>
+        </w:rPr>
+        <w:drawing>
+          <wp:inline distT="0" distB="0" distL="0" distR="0" wp14:anchorId="1D9147EB" wp14:editId="3F4150EF">
+            <wp:extent cx="2514600" cy="1884632"/>
+            <wp:effectExtent l="0" t="0" r="0" b="1905"/>
+            <wp:docPr id="17" name="Bildobjekt 17"/>
+            <wp:cNvGraphicFramePr>
+              <a:graphicFrameLocks xmlns:a="http://schemas.openxmlformats.org/drawingml/2006/main" noChangeAspect="1"/>
+            </wp:cNvGraphicFramePr>
+            <a:graphic xmlns:a="http://schemas.openxmlformats.org/drawingml/2006/main">
+              <a:graphicData uri="http://schemas.openxmlformats.org/drawingml/2006/picture">
+                <pic:pic xmlns:pic="http://schemas.openxmlformats.org/drawingml/2006/picture">
+                  <pic:nvPicPr>
+                    <pic:cNvPr id="0" name="Picture 17"/>
+                    <pic:cNvPicPr>
+                      <a:picLocks noChangeAspect="1" noChangeArrowheads="1"/>
+                    </pic:cNvPicPr>
+                  </pic:nvPicPr>
+                  <pic:blipFill>
+                    <a:blip r:embed="rId17">
+                      <a:extLst>
+                        <a:ext uri="{28A0092B-C50C-407E-A947-70E740481C1C}">
+                          <a14:useLocalDpi xmlns:a14="http://schemas.microsoft.com/office/drawing/2010/main" val="0"/>
+                        </a:ext>
+                      </a:extLst>
+                    </a:blip>
+                    <a:srcRect/>
+                    <a:stretch>
+                      <a:fillRect/>
+                    </a:stretch>
+                  </pic:blipFill>
+                  <pic:spPr bwMode="auto">
+                    <a:xfrm>
+                      <a:off x="0" y="0"/>
+                      <a:ext cx="2529894" cy="1896095"/>
+                    </a:xfrm>
+                    <a:prstGeom prst="rect">
+                      <a:avLst/>
+                    </a:prstGeom>
+                    <a:noFill/>
+                    <a:ln>
+                      <a:noFill/>
+                    </a:ln>
+                  </pic:spPr>
+                </pic:pic>
+              </a:graphicData>
+            </a:graphic>
+          </wp:inline>
+        </w:drawing>
+      </w:r>
+      <w:r>
+        <w:rPr>
+          <w:rFonts w:ascii="Arial" w:hAnsi="Arial" w:cs="Arial"/>
+          <w:bCs/>
+          <w:noProof/>
+          <w:lang w:val="en-US"/>
+        </w:rPr>
+        <w:drawing>
+          <wp:inline distT="0" distB="0" distL="0" distR="0" wp14:anchorId="6ED804E6" wp14:editId="7E73972E">
+            <wp:extent cx="2544152" cy="1906781"/>
+            <wp:effectExtent l="0" t="0" r="8890" b="0"/>
+            <wp:docPr id="20" name="Bildobjekt 20"/>
+            <wp:cNvGraphicFramePr>
+              <a:graphicFrameLocks xmlns:a="http://schemas.openxmlformats.org/drawingml/2006/main" noChangeAspect="1"/>
+            </wp:cNvGraphicFramePr>
+            <a:graphic xmlns:a="http://schemas.openxmlformats.org/drawingml/2006/main">
+              <a:graphicData uri="http://schemas.openxmlformats.org/drawingml/2006/picture">
+                <pic:pic xmlns:pic="http://schemas.openxmlformats.org/drawingml/2006/picture">
+                  <pic:nvPicPr>
+                    <pic:cNvPr id="0" name="Picture 20"/>
+                    <pic:cNvPicPr>
+                      <a:picLocks noChangeAspect="1" noChangeArrowheads="1"/>
+                    </pic:cNvPicPr>
+                  </pic:nvPicPr>
+                  <pic:blipFill>
+                    <a:blip r:embed="rId18">
+                      <a:extLst>
+                        <a:ext uri="{28A0092B-C50C-407E-A947-70E740481C1C}">
+                          <a14:useLocalDpi xmlns:a14="http://schemas.microsoft.com/office/drawing/2010/main" val="0"/>
+                        </a:ext>
+                      </a:extLst>
+                    </a:blip>
+                    <a:srcRect/>
+                    <a:stretch>
+                      <a:fillRect/>
+                    </a:stretch>
+                  </pic:blipFill>
+                  <pic:spPr bwMode="auto">
+                    <a:xfrm>
+                      <a:off x="0" y="0"/>
+                      <a:ext cx="2552916" cy="1913350"/>
+                    </a:xfrm>
+                    <a:prstGeom prst="rect">
+                      <a:avLst/>
+                    </a:prstGeom>
+                    <a:noFill/>
+                    <a:ln>
+                      <a:noFill/>
+                    </a:ln>
+                  </pic:spPr>
+                </pic:pic>
+              </a:graphicData>
+            </a:graphic>
+          </wp:inline>
+        </w:drawing>
+      </w:r>
+      <w:r>
+        <w:rPr>
+          <w:rFonts w:ascii="Arial" w:hAnsi="Arial" w:cs="Arial"/>
           <w:bCs/>
           <w:lang w:val="en-US"/>
         </w:rPr>
         <w:br/>
       </w:r>
+    </w:p>
+    <w:tbl>
+      <w:tblPr>
+        <w:tblStyle w:val="Tabellrutnt"/>
+        <w:tblW w:w="0" w:type="auto"/>
+        <w:tblInd w:w="720" w:type="dxa"/>
+        <w:tblLook w:val="04A0" w:firstRow="1" w:lastRow="0" w:firstColumn="1" w:lastColumn="0" w:noHBand="0" w:noVBand="1"/>
+      </w:tblPr>
+      <w:tblGrid>
+        <w:gridCol w:w="1754"/>
+        <w:gridCol w:w="1701"/>
+        <w:gridCol w:w="1701"/>
+        <w:gridCol w:w="1701"/>
+        <w:gridCol w:w="1705"/>
+      </w:tblGrid>
+      <w:tr>
+        <w:tc>
+          <w:tcPr>
+            <w:tcW w:w="1754" w:type="dxa"/>
+          </w:tcPr>
+          <w:p>
+            <w:pPr>
+              <w:rPr>
+                <w:rFonts w:ascii="Arial" w:hAnsi="Arial" w:cs="Arial"/>
+                <w:bCs/>
+                <w:lang w:val="en-US"/>
+              </w:rPr>
+            </w:pPr>
+            <w:r>
+              <w:rPr>
+                <w:rFonts w:ascii="Arial" w:hAnsi="Arial" w:cs="Arial"/>
+                <w:bCs/>
+                <w:lang w:val="en-US"/>
+              </w:rPr>
+              <w:t>Episodes</w:t>
+            </w:r>
+          </w:p>
+        </w:tc>
+        <w:tc>
+          <w:tcPr>
+            <w:tcW w:w="1701" w:type="dxa"/>
+          </w:tcPr>
+          <w:p>
+            <w:pPr>
+              <w:rPr>
+                <w:rFonts w:ascii="Arial" w:hAnsi="Arial" w:cs="Arial"/>
+                <w:bCs/>
+                <w:lang w:val="en-US"/>
+              </w:rPr>
+            </w:pPr>
+            <w:r>
+              <w:rPr>
+                <w:rFonts w:ascii="Arial" w:hAnsi="Arial" w:cs="Arial"/>
+                <w:bCs/>
+                <w:lang w:val="en-US"/>
+              </w:rPr>
+              <w:t>η</w:t>
+            </w:r>
+          </w:p>
+        </w:tc>
+        <w:tc>
+          <w:tcPr>
+            <w:tcW w:w="1701" w:type="dxa"/>
+          </w:tcPr>
+          <w:p>
+            <w:pPr>
+              <w:rPr>
+                <w:rFonts w:ascii="Arial" w:hAnsi="Arial" w:cs="Arial"/>
+                <w:bCs/>
+                <w:lang w:val="en-US"/>
+              </w:rPr>
+            </w:pPr>
+            <w:r>
+              <w:rPr>
+                <w:rFonts w:ascii="Arial" w:hAnsi="Arial" w:cs="Arial"/>
+                <w:bCs/>
+                <w:lang w:val="en-US"/>
+              </w:rPr>
+              <w:t>ε</w:t>
+            </w:r>
+          </w:p>
+        </w:tc>
+        <w:tc>
+          <w:tcPr>
+            <w:tcW w:w="1701" w:type="dxa"/>
+          </w:tcPr>
+          <w:p>
+            <w:pPr>
+              <w:rPr>
+                <w:rFonts w:ascii="Arial" w:hAnsi="Arial" w:cs="Arial"/>
+                <w:bCs/>
+                <w:lang w:val="en-US"/>
+              </w:rPr>
+            </w:pPr>
+            <w:r>
+              <w:rPr>
+                <w:rFonts w:ascii="Arial" w:hAnsi="Arial" w:cs="Arial"/>
+                <w:bCs/>
+                <w:lang w:val="en-US"/>
+              </w:rPr>
+              <w:t>γ</w:t>
+            </w:r>
+          </w:p>
+        </w:tc>
+        <w:tc>
+          <w:tcPr>
+            <w:tcW w:w="1705" w:type="dxa"/>
+          </w:tcPr>
+          <w:p>
+            <w:pPr>
+              <w:rPr>
+                <w:rFonts w:ascii="Arial" w:hAnsi="Arial" w:cs="Arial"/>
+                <w:bCs/>
+                <w:lang w:val="en-US"/>
+              </w:rPr>
+            </w:pPr>
+            <w:r>
+              <w:rPr>
+                <w:rFonts w:ascii="Arial" w:hAnsi="Arial" w:cs="Arial"/>
+                <w:bCs/>
+                <w:lang w:val="en-US"/>
+              </w:rPr>
+              <w:t>B</w:t>
+            </w:r>
+          </w:p>
+        </w:tc>
+      </w:tr>
+      <w:tr>
+        <w:tc>
+          <w:tcPr>
+            <w:tcW w:w="1754" w:type="dxa"/>
+          </w:tcPr>
+          <w:p>
+            <w:pPr>
+              <w:rPr>
+                <w:rFonts w:ascii="Arial" w:hAnsi="Arial" w:cs="Arial"/>
+                <w:bCs/>
+                <w:lang w:val="en-US"/>
+              </w:rPr>
+            </w:pPr>
+            <w:r>
+              <w:rPr>
+                <w:rFonts w:ascii="Arial" w:hAnsi="Arial" w:cs="Arial"/>
+                <w:bCs/>
+                <w:lang w:val="en-US"/>
+              </w:rPr>
+              <w:t>500</w:t>
+            </w:r>
+          </w:p>
+        </w:tc>
+        <w:tc>
+          <w:tcPr>
+            <w:tcW w:w="1701" w:type="dxa"/>
+          </w:tcPr>
+          <w:p>
+            <w:pPr>
+              <w:rPr>
+                <w:rFonts w:ascii="Arial" w:hAnsi="Arial" w:cs="Arial"/>
+                <w:bCs/>
+                <w:lang w:val="en-US"/>
+              </w:rPr>
+            </w:pPr>
+            <w:r>
+              <w:rPr>
+                <w:rFonts w:ascii="Arial" w:hAnsi="Arial" w:cs="Arial"/>
+                <w:bCs/>
+                <w:lang w:val="en-US"/>
+              </w:rPr>
+              <w:t>0.</w:t>
+            </w:r>
+            <w:r>
+              <w:rPr>
+                <w:rFonts w:ascii="Arial" w:hAnsi="Arial" w:cs="Arial"/>
+                <w:bCs/>
+                <w:lang w:val="en-US"/>
+              </w:rPr>
+              <w:t>1</w:t>
+            </w:r>
+          </w:p>
+        </w:tc>
+        <w:tc>
+          <w:tcPr>
+            <w:tcW w:w="1701" w:type="dxa"/>
+          </w:tcPr>
+          <w:p>
+            <w:pPr>
+              <w:rPr>
+                <w:rFonts w:ascii="Arial" w:hAnsi="Arial" w:cs="Arial"/>
+                <w:bCs/>
+                <w:lang w:val="en-US"/>
+              </w:rPr>
+            </w:pPr>
+            <w:r>
+              <w:rPr>
+                <w:rFonts w:ascii="Arial" w:hAnsi="Arial" w:cs="Arial"/>
+                <w:bCs/>
+                <w:lang w:val="en-US"/>
+              </w:rPr>
+              <w:t>0.9</w:t>
+            </w:r>
+          </w:p>
+        </w:tc>
+        <w:tc>
+          <w:tcPr>
+            <w:tcW w:w="1701" w:type="dxa"/>
+          </w:tcPr>
+          <w:p>
+            <w:pPr>
+              <w:rPr>
+                <w:rFonts w:ascii="Arial" w:hAnsi="Arial" w:cs="Arial"/>
+                <w:bCs/>
+                <w:lang w:val="en-US"/>
+              </w:rPr>
+            </w:pPr>
+            <w:r>
+              <w:rPr>
+                <w:rFonts w:ascii="Arial" w:hAnsi="Arial" w:cs="Arial"/>
+                <w:bCs/>
+                <w:lang w:val="en-US"/>
+              </w:rPr>
+              <w:t>0.</w:t>
+            </w:r>
+            <w:r>
+              <w:rPr>
+                <w:rFonts w:ascii="Arial" w:hAnsi="Arial" w:cs="Arial"/>
+                <w:bCs/>
+                <w:lang w:val="en-US"/>
+              </w:rPr>
+              <w:t>9</w:t>
+            </w:r>
+          </w:p>
+        </w:tc>
+        <w:tc>
+          <w:tcPr>
+            <w:tcW w:w="1705" w:type="dxa"/>
+          </w:tcPr>
+          <w:p>
+            <w:pPr>
+              <w:rPr>
+                <w:rFonts w:ascii="Arial" w:hAnsi="Arial" w:cs="Arial"/>
+                <w:bCs/>
+                <w:lang w:val="en-US"/>
+              </w:rPr>
+            </w:pPr>
+            <w:r>
+              <w:rPr>
+                <w:rFonts w:ascii="Arial" w:hAnsi="Arial" w:cs="Arial"/>
+                <w:bCs/>
+                <w:lang w:val="en-US"/>
+              </w:rPr>
+              <w:t>2/3</w:t>
+            </w:r>
+          </w:p>
+        </w:tc>
+      </w:tr>
+    </w:tbl>
+    <w:p>
+      <w:pPr>
+        <w:pStyle w:val="Liststycke"/>
+        <w:rPr>
+          <w:rFonts w:ascii="Arial" w:hAnsi="Arial" w:cs="Arial"/>
+          <w:bCs/>
+          <w:lang w:val="en-US"/>
+        </w:rPr>
+      </w:pPr>
+      <w:r>
+        <w:rPr>
+          <w:rFonts w:ascii="Arial" w:hAnsi="Arial" w:cs="Arial"/>
+          <w:bCs/>
+          <w:lang w:val="en-US"/>
+        </w:rPr>
+        <w:t xml:space="preserve">Here </w:t>
+      </w:r>
+      <w:r>
+        <w:rPr>
+          <w:rFonts w:ascii="Arial" w:hAnsi="Arial" w:cs="Arial"/>
+          <w:bCs/>
+          <w:lang w:val="en-US"/>
+        </w:rPr>
+        <w:t>ε</w:t>
+      </w:r>
+      <w:r>
+        <w:rPr>
+          <w:rFonts w:ascii="Arial" w:hAnsi="Arial" w:cs="Arial"/>
+          <w:bCs/>
+          <w:lang w:val="en-US"/>
+        </w:rPr>
+        <w:t xml:space="preserve"> is large and constant, the movement of the robot is largely random. Given the number of episodes it will find paths tending to the goal, but they will not be optimized. The results for the policy seem to have some randomness to the direction of the arrows. Since the robot often moves randomly and have a small </w:t>
+      </w:r>
+      <w:r>
+        <w:rPr>
+          <w:rFonts w:ascii="Arial" w:hAnsi="Arial" w:cs="Arial"/>
+          <w:bCs/>
+          <w:lang w:val="en-US"/>
+        </w:rPr>
+        <w:t>η</w:t>
+      </w:r>
+      <w:r>
+        <w:rPr>
+          <w:rFonts w:ascii="Arial" w:hAnsi="Arial" w:cs="Arial"/>
+          <w:bCs/>
+          <w:lang w:val="en-US"/>
+        </w:rPr>
+        <w:t xml:space="preserve"> the v-function will be the same as with a decreasing </w:t>
+      </w:r>
+      <w:r>
+        <w:rPr>
+          <w:rFonts w:ascii="Arial" w:hAnsi="Arial" w:cs="Arial"/>
+          <w:bCs/>
+          <w:lang w:val="en-US"/>
+        </w:rPr>
+        <w:t>ε</w:t>
+      </w:r>
+      <w:r>
+        <w:rPr>
+          <w:rFonts w:ascii="Arial" w:hAnsi="Arial" w:cs="Arial"/>
+          <w:bCs/>
+          <w:lang w:val="en-US"/>
+        </w:rPr>
+        <w:t xml:space="preserve"> (Q4).</w:t>
+      </w:r>
+    </w:p>
+    <w:p>
+      <w:pPr>
+        <w:pStyle w:val="Liststycke"/>
+        <w:rPr>
+          <w:rFonts w:ascii="Arial" w:hAnsi="Arial" w:cs="Arial"/>
+          <w:bCs/>
+          <w:lang w:val="en-US"/>
+        </w:rPr>
+      </w:pPr>
     </w:p>
     <w:p>
       <w:pPr>
@@ -4985,30 +6449,22 @@
       <w:pPr>
         <w:pStyle w:val="Liststycke"/>
         <w:rPr>
-          <w:rFonts w:cs="Calibri"/>
-          <w:bCs/>
-          <w:lang w:val="en-US"/>
-        </w:rPr>
-      </w:pPr>
-      <w:r>
-        <w:rPr>
-          <w:rFonts w:cs="Calibri"/>
-          <w:bCs/>
-          <w:lang w:val="en-US"/>
-        </w:rPr>
-        <w:t>In the irritating</w:t>
-      </w:r>
-      <w:r>
-        <w:rPr>
-          <w:rFonts w:cs="Calibri"/>
-          <w:bCs/>
-          <w:lang w:val="en-US"/>
-        </w:rPr>
-        <w:t xml:space="preserve"> blob </w:t>
-      </w:r>
-      <w:r>
-        <w:rPr>
-          <w:rFonts w:cs="Calibri"/>
+          <w:rFonts w:ascii="Arial" w:hAnsi="Arial" w:cs="Arial"/>
+          <w:bCs/>
+          <w:lang w:val="en-US"/>
+        </w:rPr>
+      </w:pPr>
+      <w:r>
+        <w:rPr>
+          <w:rFonts w:ascii="Arial" w:hAnsi="Arial" w:cs="Arial"/>
+          <w:bCs/>
+          <w:lang w:val="en-US"/>
+        </w:rPr>
+        <w:t xml:space="preserve">In the irritating blob </w:t>
+      </w:r>
+      <w:r>
+        <w:rPr>
+          <w:rFonts w:ascii="Arial" w:hAnsi="Arial" w:cs="Arial"/>
           <w:bCs/>
           <w:lang w:val="en-US"/>
         </w:rPr>
@@ -5016,7 +6472,7 @@
       </w:r>
       <w:r>
         <w:rPr>
-          <w:rFonts w:cs="Calibri"/>
+          <w:rFonts w:ascii="Arial" w:hAnsi="Arial" w:cs="Arial"/>
           <w:bCs/>
           <w:lang w:val="en-US"/>
         </w:rPr>
@@ -5024,7 +6480,7 @@
       </w:r>
       <w:r>
         <w:rPr>
-          <w:rFonts w:cs="Calibri"/>
+          <w:rFonts w:ascii="Arial" w:hAnsi="Arial" w:cs="Arial"/>
           <w:bCs/>
           <w:lang w:val="en-US"/>
         </w:rPr>
@@ -5035,7 +6491,7 @@
       <w:pPr>
         <w:pStyle w:val="Liststycke"/>
         <w:rPr>
-          <w:rFonts w:cs="Calibri"/>
+          <w:rFonts w:ascii="Arial" w:hAnsi="Arial" w:cs="Arial"/>
           <w:bCs/>
           <w:lang w:val="en-US"/>
         </w:rPr>
@@ -5045,38 +6501,22 @@
       <w:pPr>
         <w:pStyle w:val="Liststycke"/>
         <w:rPr>
-          <w:rFonts w:cs="Calibri"/>
-          <w:bCs/>
-          <w:lang w:val="en-US"/>
-        </w:rPr>
-      </w:pPr>
-      <w:r>
-        <w:rPr>
-          <w:rFonts w:cs="Calibri"/>
-          <w:bCs/>
-          <w:lang w:val="en-US"/>
-        </w:rPr>
-        <w:t>In the suddenly irritating blob world</w:t>
-      </w:r>
-      <w:r>
-        <w:rPr>
-          <w:rFonts w:cs="Calibri"/>
-          <w:bCs/>
-          <w:lang w:val="en-US"/>
-        </w:rPr>
-        <w:t>,</w:t>
-      </w:r>
-      <w:r>
-        <w:rPr>
-          <w:rFonts w:cs="Calibri"/>
-          <w:bCs/>
-          <w:lang w:val="en-US"/>
-        </w:rPr>
-        <w:t xml:space="preserve"> the </w:t>
-      </w:r>
-      <w:r>
-        <w:rPr>
-          <w:rFonts w:cs="Calibri"/>
+          <w:rFonts w:ascii="Arial" w:hAnsi="Arial" w:cs="Arial"/>
+          <w:bCs/>
+          <w:lang w:val="en-US"/>
+        </w:rPr>
+      </w:pPr>
+      <w:r>
+        <w:rPr>
+          <w:rFonts w:ascii="Arial" w:hAnsi="Arial" w:cs="Arial"/>
+          <w:bCs/>
+          <w:lang w:val="en-US"/>
+        </w:rPr>
+        <w:t xml:space="preserve">In the suddenly irritating blob world, the </w:t>
+      </w:r>
+      <w:r>
+        <w:rPr>
+          <w:rFonts w:ascii="Arial" w:hAnsi="Arial" w:cs="Arial"/>
           <w:bCs/>
           <w:lang w:val="en-US"/>
         </w:rPr>
@@ -5084,23 +6524,15 @@
       </w:r>
       <w:r>
         <w:rPr>
-          <w:rFonts w:cs="Calibri"/>
-          <w:bCs/>
-          <w:lang w:val="en-US"/>
-        </w:rPr>
-        <w:t xml:space="preserve"> would differ</w:t>
-      </w:r>
-      <w:r>
-        <w:rPr>
-          <w:rFonts w:cs="Calibri"/>
-          <w:bCs/>
-          <w:lang w:val="en-US"/>
-        </w:rPr>
-        <w:t>.</w:t>
-      </w:r>
-      <w:r>
-        <w:rPr>
-          <w:rFonts w:cs="Calibri"/>
+          <w:rFonts w:ascii="Arial" w:hAnsi="Arial" w:cs="Arial"/>
+          <w:bCs/>
+          <w:lang w:val="en-US"/>
+        </w:rPr>
+        <w:t xml:space="preserve"> would differ.</w:t>
+      </w:r>
+      <w:r>
+        <w:rPr>
+          <w:rFonts w:ascii="Arial" w:hAnsi="Arial" w:cs="Arial"/>
           <w:bCs/>
           <w:lang w:val="en-US"/>
         </w:rPr>
@@ -5109,7 +6541,7 @@
       <w:proofErr w:type="spellStart"/>
       <w:r>
         <w:rPr>
-          <w:rFonts w:cs="Calibri"/>
+          <w:rFonts w:ascii="Arial" w:hAnsi="Arial" w:cs="Arial"/>
           <w:bCs/>
           <w:lang w:val="en-US"/>
         </w:rPr>
@@ -5118,7 +6550,7 @@
       <w:proofErr w:type="spellEnd"/>
       <w:r>
         <w:rPr>
-          <w:rFonts w:cs="Calibri"/>
+          <w:rFonts w:ascii="Arial" w:hAnsi="Arial" w:cs="Arial"/>
           <w:bCs/>
           <w:lang w:val="en-US"/>
         </w:rPr>
@@ -5126,7 +6558,7 @@
       </w:r>
       <w:r>
         <w:rPr>
-          <w:rFonts w:cs="Calibri"/>
+          <w:rFonts w:ascii="Arial" w:hAnsi="Arial" w:cs="Arial"/>
           <w:bCs/>
           <w:lang w:val="en-US"/>
         </w:rPr>
@@ -5161,8 +6593,8 @@
           <w:numId w:val="3"/>
         </w:numPr>
         <w:rPr>
-          <w:rFonts w:cs="Calibri"/>
-          <w:b/>
+          <w:rFonts w:ascii="Arial" w:hAnsi="Arial" w:cs="Arial"/>
+          <w:bCs/>
           <w:lang w:val="en-US"/>
         </w:rPr>
       </w:pPr>
@@ -5208,7 +6640,51 @@
       </w:r>
       <w:r>
         <w:rPr>
-          <w:rFonts w:cs="Calibri"/>
+          <w:rFonts w:ascii="Arial" w:hAnsi="Arial" w:cs="Arial"/>
+          <w:bCs/>
+          <w:lang w:val="en-US"/>
+        </w:rPr>
+        <w:t>Reinforcement learning could be used in computer games to create harder AI adapted to the players playstyle.</w:t>
+      </w:r>
+    </w:p>
+    <w:p>
+      <w:pPr>
+        <w:pStyle w:val="Liststycke"/>
+        <w:rPr>
+          <w:rFonts w:ascii="Arial" w:hAnsi="Arial" w:cs="Arial"/>
+          <w:bCs/>
+          <w:lang w:val="en-US"/>
+        </w:rPr>
+      </w:pPr>
+      <w:r>
+        <w:rPr>
+          <w:rFonts w:ascii="Arial" w:hAnsi="Arial" w:cs="Arial"/>
+          <w:bCs/>
+          <w:lang w:val="en-US"/>
+        </w:rPr>
+        <w:t>It can be used for trajectory optimization in self driving cars.</w:t>
+      </w:r>
+    </w:p>
+    <w:p>
+      <w:pPr>
+        <w:pStyle w:val="Liststycke"/>
+        <w:rPr>
+          <w:rFonts w:ascii="Arial" w:hAnsi="Arial" w:cs="Arial"/>
+          <w:b/>
+          <w:lang w:val="en-US"/>
+        </w:rPr>
+      </w:pPr>
+      <w:r>
+        <w:rPr>
+          <w:rFonts w:ascii="Arial" w:hAnsi="Arial" w:cs="Arial"/>
+          <w:bCs/>
+          <w:lang w:val="en-US"/>
+        </w:rPr>
+        <w:t>It can be used as investment AI for the stock market.</w:t>
+      </w:r>
+      <w:r>
+        <w:rPr>
+          <w:rFonts w:ascii="Arial" w:hAnsi="Arial" w:cs="Arial"/>
           <w:b/>
           <w:lang w:val="en-US"/>
         </w:rPr>

</xml_diff>